<commit_message>
Connecteur Siham import V18
</commit_message>
<xml_diff>
--- a/doc/Connecteurs-Import/Siham/Doc_et_MOP/Nouveautés_connecteur_RH_SIHAM-OSE.docx
+++ b/doc/Connecteurs-Import/Siham/Doc_et_MOP/Nouveautés_connecteur_RH_SIHAM-OSE.docx
@@ -1,6 +1,6 @@
 
 <file path=word/document.xml><?xml version="1.0" encoding="utf-8"?>
-<w:document xmlns:wpc="http://schemas.microsoft.com/office/word/2010/wordprocessingCanvas" xmlns:cx="http://schemas.microsoft.com/office/drawing/2014/chartex" xmlns:mc="http://schemas.openxmlformats.org/markup-compatibility/2006" xmlns:o="urn:schemas-microsoft-com:office:office" xmlns:r="http://schemas.openxmlformats.org/officeDocument/2006/relationships" xmlns:m="http://schemas.openxmlformats.org/officeDocument/2006/math" xmlns:v="urn:schemas-microsoft-com:vml" xmlns:wp14="http://schemas.microsoft.com/office/word/2010/wordprocessingDrawing" xmlns:wp="http://schemas.openxmlformats.org/drawingml/2006/wordprocessingDrawing" xmlns:w10="urn:schemas-microsoft-com:office:word" xmlns:w="http://schemas.openxmlformats.org/wordprocessingml/2006/main" xmlns:w14="http://schemas.microsoft.com/office/word/2010/wordml" xmlns:w15="http://schemas.microsoft.com/office/word/2012/wordml" xmlns:w16se="http://schemas.microsoft.com/office/word/2015/wordml/symex" xmlns:wpg="http://schemas.microsoft.com/office/word/2010/wordprocessingGroup" xmlns:wpi="http://schemas.microsoft.com/office/word/2010/wordprocessingInk" xmlns:wne="http://schemas.microsoft.com/office/word/2006/wordml" xmlns:wps="http://schemas.microsoft.com/office/word/2010/wordprocessingShape" mc:Ignorable="w14 w15 w16se wp14">
+<w:document xmlns:wpc="http://schemas.microsoft.com/office/word/2010/wordprocessingCanvas" xmlns:cx="http://schemas.microsoft.com/office/drawing/2014/chartex" xmlns:cx1="http://schemas.microsoft.com/office/drawing/2015/9/8/chartex" xmlns:mc="http://schemas.openxmlformats.org/markup-compatibility/2006" xmlns:o="urn:schemas-microsoft-com:office:office" xmlns:r="http://schemas.openxmlformats.org/officeDocument/2006/relationships" xmlns:m="http://schemas.openxmlformats.org/officeDocument/2006/math" xmlns:v="urn:schemas-microsoft-com:vml" xmlns:wp14="http://schemas.microsoft.com/office/word/2010/wordprocessingDrawing" xmlns:wp="http://schemas.openxmlformats.org/drawingml/2006/wordprocessingDrawing" xmlns:w10="urn:schemas-microsoft-com:office:word" xmlns:w="http://schemas.openxmlformats.org/wordprocessingml/2006/main" xmlns:w14="http://schemas.microsoft.com/office/word/2010/wordml" xmlns:w15="http://schemas.microsoft.com/office/word/2012/wordml" xmlns:w16se="http://schemas.microsoft.com/office/word/2015/wordml/symex" xmlns:wpg="http://schemas.microsoft.com/office/word/2010/wordprocessingGroup" xmlns:wpi="http://schemas.microsoft.com/office/word/2010/wordprocessingInk" xmlns:wne="http://schemas.microsoft.com/office/word/2006/wordml" xmlns:wps="http://schemas.microsoft.com/office/word/2010/wordprocessingShape" mc:Ignorable="w14 w15 w16se wp14">
   <w:body>
     <w:p>
       <w:pPr>
@@ -19,28 +19,28 @@
           <w:sz w:val="44"/>
           <w:szCs w:val="52"/>
         </w:rPr>
-        <w:t xml:space="preserve">Historique des </w:t>
-      </w:r>
-      <w:r>
+        <w:t xml:space="preserve">Connecteur SIHAM – OSE </w:t>
+      </w:r>
+    </w:p>
+    <w:p>
+      <w:pPr>
+        <w:jc w:val="center"/>
         <w:rPr>
           <w:b/>
           <w:color w:val="990033"/>
           <w:sz w:val="44"/>
           <w:szCs w:val="52"/>
         </w:rPr>
-        <w:t xml:space="preserve">Nouveautés </w:t>
-      </w:r>
-    </w:p>
-    <w:p>
-      <w:pPr>
-        <w:jc w:val="center"/>
+      </w:pPr>
+      <w:r>
         <w:rPr>
           <w:b/>
           <w:color w:val="990033"/>
           <w:sz w:val="44"/>
           <w:szCs w:val="52"/>
         </w:rPr>
-      </w:pPr>
+        <w:t xml:space="preserve">Historique des </w:t>
+      </w:r>
       <w:r>
         <w:rPr>
           <w:b/>
@@ -48,7 +48,7 @@
           <w:sz w:val="44"/>
           <w:szCs w:val="52"/>
         </w:rPr>
-        <w:t xml:space="preserve">Des livraisons </w:t>
+        <w:t xml:space="preserve">Nouveautés </w:t>
       </w:r>
       <w:r>
         <w:rPr>
@@ -57,39 +57,38 @@
           <w:sz w:val="44"/>
           <w:szCs w:val="52"/>
         </w:rPr>
-        <w:t xml:space="preserve">du </w:t>
-      </w:r>
-    </w:p>
-    <w:p>
-      <w:pPr>
-        <w:jc w:val="center"/>
+        <w:t xml:space="preserve">v3.0 </w:t>
+      </w:r>
+      <w:r>
         <w:rPr>
           <w:b/>
           <w:color w:val="990033"/>
           <w:sz w:val="44"/>
           <w:szCs w:val="52"/>
         </w:rPr>
-      </w:pPr>
-      <w:r>
+        <w:t xml:space="preserve">/ </w:t>
+      </w:r>
+    </w:p>
+    <w:p>
+      <w:pPr>
+        <w:jc w:val="center"/>
         <w:rPr>
           <w:b/>
           <w:color w:val="990033"/>
           <w:sz w:val="44"/>
           <w:szCs w:val="52"/>
         </w:rPr>
-        <w:t xml:space="preserve">Connecteur SIHAM – OSE </w:t>
-      </w:r>
-    </w:p>
-    <w:p>
-      <w:pPr>
-        <w:jc w:val="center"/>
+      </w:pPr>
+      <w:proofErr w:type="gramStart"/>
+      <w:r>
         <w:rPr>
           <w:b/>
           <w:color w:val="990033"/>
           <w:sz w:val="44"/>
           <w:szCs w:val="52"/>
         </w:rPr>
-      </w:pPr>
+        <w:t>l</w:t>
+      </w:r>
       <w:r>
         <w:rPr>
           <w:b/>
@@ -97,19 +96,18 @@
           <w:sz w:val="44"/>
           <w:szCs w:val="52"/>
         </w:rPr>
-        <w:t>depuis la v2.0 (OSE V15)</w:t>
-      </w:r>
-    </w:p>
-    <w:p>
-      <w:pPr>
-        <w:jc w:val="center"/>
+        <w:t>ivraison</w:t>
+      </w:r>
+      <w:proofErr w:type="gramEnd"/>
+      <w:r>
         <w:rPr>
           <w:b/>
           <w:color w:val="990033"/>
           <w:sz w:val="44"/>
           <w:szCs w:val="52"/>
         </w:rPr>
-      </w:pPr>
+        <w:t xml:space="preserve"> </w:t>
+      </w:r>
       <w:r>
         <w:rPr>
           <w:b/>
@@ -117,50 +115,9 @@
           <w:sz w:val="44"/>
           <w:szCs w:val="52"/>
         </w:rPr>
-        <w:t xml:space="preserve">de cette version du </w:t>
-      </w:r>
-    </w:p>
-    <w:p>
-      <w:pPr>
-        <w:jc w:val="center"/>
-        <w:rPr>
-          <w:b/>
-          <w:color w:val="990033"/>
-          <w:sz w:val="44"/>
-          <w:szCs w:val="52"/>
-        </w:rPr>
-      </w:pPr>
-      <w:r>
-        <w:rPr>
-          <w:b/>
-          <w:color w:val="990033"/>
-          <w:sz w:val="44"/>
-          <w:szCs w:val="52"/>
-        </w:rPr>
-        <w:t xml:space="preserve">Connecteur SIHAM – OSE </w:t>
-      </w:r>
-    </w:p>
-    <w:p>
-      <w:pPr>
-        <w:jc w:val="center"/>
-        <w:rPr>
-          <w:b/>
-          <w:color w:val="990033"/>
-          <w:sz w:val="44"/>
-          <w:szCs w:val="52"/>
-        </w:rPr>
-      </w:pPr>
-      <w:r>
-        <w:rPr>
-          <w:b/>
-          <w:color w:val="990033"/>
-          <w:sz w:val="44"/>
-          <w:szCs w:val="52"/>
-        </w:rPr>
-        <w:t>V2.1 (18/06/2021) / V2.0 (03/2021)</w:t>
-      </w:r>
-    </w:p>
-    <w:p/>
+        <w:t>depuis la v2.0 (OSE V15)</w:t>
+      </w:r>
+    </w:p>
     <w:sdt>
       <w:sdtPr>
         <w:rPr>
@@ -223,7 +180,7 @@
             </w:rPr>
             <w:fldChar w:fldCharType="separate"/>
           </w:r>
-          <w:hyperlink w:anchor="_Toc77260600" w:history="1">
+          <w:hyperlink w:anchor="_Toc106625548" w:history="1">
             <w:r>
               <w:rPr>
                 <w:rStyle w:val="Lienhypertexte"/>
@@ -269,7 +226,7 @@
                 <w:noProof/>
                 <w:webHidden/>
               </w:rPr>
-              <w:instrText xml:space="preserve"> PAGEREF _Toc77260600 \h </w:instrText>
+              <w:instrText xml:space="preserve"> PAGEREF _Toc106625548 \h </w:instrText>
             </w:r>
             <w:r>
               <w:rPr>
@@ -317,7 +274,7 @@
               <w:szCs w:val="22"/>
             </w:rPr>
           </w:pPr>
-          <w:hyperlink w:anchor="_Toc77260601" w:history="1">
+          <w:hyperlink w:anchor="_Toc106625549" w:history="1">
             <w:r>
               <w:rPr>
                 <w:rStyle w:val="Lienhypertexte"/>
@@ -363,7 +320,7 @@
                 <w:noProof/>
                 <w:webHidden/>
               </w:rPr>
-              <w:instrText xml:space="preserve"> PAGEREF _Toc77260601 \h </w:instrText>
+              <w:instrText xml:space="preserve"> PAGEREF _Toc106625549 \h </w:instrText>
             </w:r>
             <w:r>
               <w:rPr>
@@ -411,7 +368,7 @@
               <w:szCs w:val="22"/>
             </w:rPr>
           </w:pPr>
-          <w:hyperlink w:anchor="_Toc77260602" w:history="1">
+          <w:hyperlink w:anchor="_Toc106625550" w:history="1">
             <w:r>
               <w:rPr>
                 <w:rStyle w:val="Lienhypertexte"/>
@@ -457,7 +414,7 @@
                 <w:noProof/>
                 <w:webHidden/>
               </w:rPr>
-              <w:instrText xml:space="preserve"> PAGEREF _Toc77260602 \h </w:instrText>
+              <w:instrText xml:space="preserve"> PAGEREF _Toc106625550 \h </w:instrText>
             </w:r>
             <w:r>
               <w:rPr>
@@ -505,7 +462,7 @@
               <w:szCs w:val="22"/>
             </w:rPr>
           </w:pPr>
-          <w:hyperlink w:anchor="_Toc77260603" w:history="1">
+          <w:hyperlink w:anchor="_Toc106625551" w:history="1">
             <w:r>
               <w:rPr>
                 <w:rStyle w:val="Lienhypertexte"/>
@@ -551,7 +508,7 @@
                 <w:noProof/>
                 <w:webHidden/>
               </w:rPr>
-              <w:instrText xml:space="preserve"> PAGEREF _Toc77260603 \h </w:instrText>
+              <w:instrText xml:space="preserve"> PAGEREF _Toc106625551 \h </w:instrText>
             </w:r>
             <w:r>
               <w:rPr>
@@ -599,7 +556,7 @@
               <w:szCs w:val="22"/>
             </w:rPr>
           </w:pPr>
-          <w:hyperlink w:anchor="_Toc77260604" w:history="1">
+          <w:hyperlink w:anchor="_Toc106625552" w:history="1">
             <w:r>
               <w:rPr>
                 <w:rStyle w:val="Lienhypertexte"/>
@@ -645,7 +602,7 @@
                 <w:noProof/>
                 <w:webHidden/>
               </w:rPr>
-              <w:instrText xml:space="preserve"> PAGEREF _Toc77260604 \h </w:instrText>
+              <w:instrText xml:space="preserve"> PAGEREF _Toc106625552 \h </w:instrText>
             </w:r>
             <w:r>
               <w:rPr>
@@ -666,6 +623,382 @@
                 <w:webHidden/>
               </w:rPr>
               <w:t>2</w:t>
+            </w:r>
+            <w:r>
+              <w:rPr>
+                <w:noProof/>
+                <w:webHidden/>
+              </w:rPr>
+              <w:fldChar w:fldCharType="end"/>
+            </w:r>
+          </w:hyperlink>
+        </w:p>
+        <w:p>
+          <w:pPr>
+            <w:pStyle w:val="TM1"/>
+            <w:tabs>
+              <w:tab w:val="left" w:pos="400"/>
+              <w:tab w:val="right" w:leader="dot" w:pos="9062"/>
+            </w:tabs>
+            <w:rPr>
+              <w:rFonts w:eastAsiaTheme="minorEastAsia" w:cstheme="minorBidi"/>
+              <w:b w:val="0"/>
+              <w:bCs w:val="0"/>
+              <w:caps w:val="0"/>
+              <w:noProof/>
+              <w:sz w:val="22"/>
+              <w:szCs w:val="22"/>
+            </w:rPr>
+          </w:pPr>
+          <w:hyperlink w:anchor="_Toc106625553" w:history="1">
+            <w:r>
+              <w:rPr>
+                <w:rStyle w:val="Lienhypertexte"/>
+                <w:noProof/>
+              </w:rPr>
+              <w:t>3.</w:t>
+            </w:r>
+            <w:r>
+              <w:rPr>
+                <w:rFonts w:eastAsiaTheme="minorEastAsia" w:cstheme="minorBidi"/>
+                <w:b w:val="0"/>
+                <w:bCs w:val="0"/>
+                <w:caps w:val="0"/>
+                <w:noProof/>
+                <w:sz w:val="22"/>
+                <w:szCs w:val="22"/>
+              </w:rPr>
+              <w:tab/>
+            </w:r>
+            <w:r>
+              <w:rPr>
+                <w:rStyle w:val="Lienhypertexte"/>
+                <w:noProof/>
+              </w:rPr>
+              <w:t>Nouveautés v3.0 (20/06/2022) / V2.1 (15/07/2021)</w:t>
+            </w:r>
+            <w:r>
+              <w:rPr>
+                <w:noProof/>
+                <w:webHidden/>
+              </w:rPr>
+              <w:tab/>
+            </w:r>
+            <w:r>
+              <w:rPr>
+                <w:noProof/>
+                <w:webHidden/>
+              </w:rPr>
+              <w:fldChar w:fldCharType="begin"/>
+            </w:r>
+            <w:r>
+              <w:rPr>
+                <w:noProof/>
+                <w:webHidden/>
+              </w:rPr>
+              <w:instrText xml:space="preserve"> PAGEREF _Toc106625553 \h </w:instrText>
+            </w:r>
+            <w:r>
+              <w:rPr>
+                <w:noProof/>
+                <w:webHidden/>
+              </w:rPr>
+            </w:r>
+            <w:r>
+              <w:rPr>
+                <w:noProof/>
+                <w:webHidden/>
+              </w:rPr>
+              <w:fldChar w:fldCharType="separate"/>
+            </w:r>
+            <w:r>
+              <w:rPr>
+                <w:noProof/>
+                <w:webHidden/>
+              </w:rPr>
+              <w:t>4</w:t>
+            </w:r>
+            <w:r>
+              <w:rPr>
+                <w:noProof/>
+                <w:webHidden/>
+              </w:rPr>
+              <w:fldChar w:fldCharType="end"/>
+            </w:r>
+          </w:hyperlink>
+        </w:p>
+        <w:p>
+          <w:pPr>
+            <w:pStyle w:val="TM1"/>
+            <w:tabs>
+              <w:tab w:val="left" w:pos="660"/>
+              <w:tab w:val="right" w:leader="dot" w:pos="9062"/>
+            </w:tabs>
+            <w:rPr>
+              <w:rFonts w:eastAsiaTheme="minorEastAsia" w:cstheme="minorBidi"/>
+              <w:b w:val="0"/>
+              <w:bCs w:val="0"/>
+              <w:caps w:val="0"/>
+              <w:noProof/>
+              <w:sz w:val="22"/>
+              <w:szCs w:val="22"/>
+            </w:rPr>
+          </w:pPr>
+          <w:hyperlink w:anchor="_Toc106625554" w:history="1">
+            <w:r>
+              <w:rPr>
+                <w:rStyle w:val="Lienhypertexte"/>
+                <w:noProof/>
+              </w:rPr>
+              <w:t>3.1.</w:t>
+            </w:r>
+            <w:r>
+              <w:rPr>
+                <w:rFonts w:eastAsiaTheme="minorEastAsia" w:cstheme="minorBidi"/>
+                <w:b w:val="0"/>
+                <w:bCs w:val="0"/>
+                <w:caps w:val="0"/>
+                <w:noProof/>
+                <w:sz w:val="22"/>
+                <w:szCs w:val="22"/>
+              </w:rPr>
+              <w:tab/>
+            </w:r>
+            <w:r>
+              <w:rPr>
+                <w:rStyle w:val="Lienhypertexte"/>
+                <w:noProof/>
+              </w:rPr>
+              <w:t>Pré-requis</w:t>
+            </w:r>
+            <w:r>
+              <w:rPr>
+                <w:noProof/>
+                <w:webHidden/>
+              </w:rPr>
+              <w:tab/>
+            </w:r>
+            <w:r>
+              <w:rPr>
+                <w:noProof/>
+                <w:webHidden/>
+              </w:rPr>
+              <w:fldChar w:fldCharType="begin"/>
+            </w:r>
+            <w:r>
+              <w:rPr>
+                <w:noProof/>
+                <w:webHidden/>
+              </w:rPr>
+              <w:instrText xml:space="preserve"> PAGEREF _Toc106625554 \h </w:instrText>
+            </w:r>
+            <w:r>
+              <w:rPr>
+                <w:noProof/>
+                <w:webHidden/>
+              </w:rPr>
+            </w:r>
+            <w:r>
+              <w:rPr>
+                <w:noProof/>
+                <w:webHidden/>
+              </w:rPr>
+              <w:fldChar w:fldCharType="separate"/>
+            </w:r>
+            <w:r>
+              <w:rPr>
+                <w:noProof/>
+                <w:webHidden/>
+              </w:rPr>
+              <w:t>4</w:t>
+            </w:r>
+            <w:r>
+              <w:rPr>
+                <w:noProof/>
+                <w:webHidden/>
+              </w:rPr>
+              <w:fldChar w:fldCharType="end"/>
+            </w:r>
+          </w:hyperlink>
+        </w:p>
+        <w:p>
+          <w:pPr>
+            <w:pStyle w:val="TM1"/>
+            <w:tabs>
+              <w:tab w:val="left" w:pos="660"/>
+              <w:tab w:val="right" w:leader="dot" w:pos="9062"/>
+            </w:tabs>
+            <w:rPr>
+              <w:rFonts w:eastAsiaTheme="minorEastAsia" w:cstheme="minorBidi"/>
+              <w:b w:val="0"/>
+              <w:bCs w:val="0"/>
+              <w:caps w:val="0"/>
+              <w:noProof/>
+              <w:sz w:val="22"/>
+              <w:szCs w:val="22"/>
+            </w:rPr>
+          </w:pPr>
+          <w:hyperlink w:anchor="_Toc106625555" w:history="1">
+            <w:r>
+              <w:rPr>
+                <w:rStyle w:val="Lienhypertexte"/>
+                <w:noProof/>
+              </w:rPr>
+              <w:t>3.2.</w:t>
+            </w:r>
+            <w:r>
+              <w:rPr>
+                <w:rFonts w:eastAsiaTheme="minorEastAsia" w:cstheme="minorBidi"/>
+                <w:b w:val="0"/>
+                <w:bCs w:val="0"/>
+                <w:caps w:val="0"/>
+                <w:noProof/>
+                <w:sz w:val="22"/>
+                <w:szCs w:val="22"/>
+              </w:rPr>
+              <w:tab/>
+            </w:r>
+            <w:r>
+              <w:rPr>
+                <w:rStyle w:val="Lienhypertexte"/>
+                <w:noProof/>
+              </w:rPr>
+              <w:t>Installation</w:t>
+            </w:r>
+            <w:r>
+              <w:rPr>
+                <w:noProof/>
+                <w:webHidden/>
+              </w:rPr>
+              <w:tab/>
+            </w:r>
+            <w:r>
+              <w:rPr>
+                <w:noProof/>
+                <w:webHidden/>
+              </w:rPr>
+              <w:fldChar w:fldCharType="begin"/>
+            </w:r>
+            <w:r>
+              <w:rPr>
+                <w:noProof/>
+                <w:webHidden/>
+              </w:rPr>
+              <w:instrText xml:space="preserve"> PAGEREF _Toc106625555 \h </w:instrText>
+            </w:r>
+            <w:r>
+              <w:rPr>
+                <w:noProof/>
+                <w:webHidden/>
+              </w:rPr>
+            </w:r>
+            <w:r>
+              <w:rPr>
+                <w:noProof/>
+                <w:webHidden/>
+              </w:rPr>
+              <w:fldChar w:fldCharType="separate"/>
+            </w:r>
+            <w:r>
+              <w:rPr>
+                <w:noProof/>
+                <w:webHidden/>
+              </w:rPr>
+              <w:t>4</w:t>
+            </w:r>
+            <w:r>
+              <w:rPr>
+                <w:noProof/>
+                <w:webHidden/>
+              </w:rPr>
+              <w:fldChar w:fldCharType="end"/>
+            </w:r>
+          </w:hyperlink>
+        </w:p>
+        <w:p>
+          <w:pPr>
+            <w:pStyle w:val="TM1"/>
+            <w:tabs>
+              <w:tab w:val="left" w:pos="660"/>
+              <w:tab w:val="right" w:leader="dot" w:pos="9062"/>
+            </w:tabs>
+            <w:rPr>
+              <w:rFonts w:eastAsiaTheme="minorEastAsia" w:cstheme="minorBidi"/>
+              <w:b w:val="0"/>
+              <w:bCs w:val="0"/>
+              <w:caps w:val="0"/>
+              <w:noProof/>
+              <w:sz w:val="22"/>
+              <w:szCs w:val="22"/>
+            </w:rPr>
+          </w:pPr>
+          <w:hyperlink w:anchor="_Toc106625556" w:history="1">
+            <w:r>
+              <w:rPr>
+                <w:rStyle w:val="Lienhypertexte"/>
+                <w:noProof/>
+              </w:rPr>
+              <w:t>3.3.</w:t>
+            </w:r>
+            <w:r>
+              <w:rPr>
+                <w:rFonts w:eastAsiaTheme="minorEastAsia" w:cstheme="minorBidi"/>
+                <w:b w:val="0"/>
+                <w:bCs w:val="0"/>
+                <w:caps w:val="0"/>
+                <w:noProof/>
+                <w:sz w:val="22"/>
+                <w:szCs w:val="22"/>
+              </w:rPr>
+              <w:tab/>
+            </w:r>
+            <w:r>
+              <w:rPr>
+                <w:rStyle w:val="Lienhypertexte"/>
+                <w:noProof/>
+              </w:rPr>
+              <w:t>Détail des Nouveautés et corrections v3.0</w:t>
+            </w:r>
+            <w:r>
+              <w:rPr>
+                <w:noProof/>
+                <w:webHidden/>
+              </w:rPr>
+              <w:tab/>
+            </w:r>
+            <w:r>
+              <w:rPr>
+                <w:noProof/>
+                <w:webHidden/>
+              </w:rPr>
+              <w:fldChar w:fldCharType="begin"/>
+            </w:r>
+            <w:r>
+              <w:rPr>
+                <w:noProof/>
+                <w:webHidden/>
+              </w:rPr>
+              <w:instrText xml:space="preserve"> PAGEREF _Toc106625556 \h </w:instrText>
+            </w:r>
+            <w:r>
+              <w:rPr>
+                <w:noProof/>
+                <w:webHidden/>
+              </w:rPr>
+            </w:r>
+            <w:r>
+              <w:rPr>
+                <w:noProof/>
+                <w:webHidden/>
+              </w:rPr>
+              <w:fldChar w:fldCharType="separate"/>
+            </w:r>
+            <w:r>
+              <w:rPr>
+                <w:noProof/>
+                <w:webHidden/>
+              </w:rPr>
+              <w:t>4</w:t>
             </w:r>
             <w:r>
               <w:rPr>
@@ -691,7 +1024,7 @@
       <w:pPr>
         <w:pStyle w:val="Titre1"/>
       </w:pPr>
-      <w:bookmarkStart w:id="0" w:name="_Toc77260600"/>
+      <w:bookmarkStart w:id="0" w:name="_Toc106625548"/>
       <w:r>
         <w:t xml:space="preserve">Liste des </w:t>
       </w:r>
@@ -708,9 +1041,9 @@
         <w:tblLook w:val="04A0" w:firstRow="1" w:lastRow="0" w:firstColumn="1" w:lastColumn="0" w:noHBand="0" w:noVBand="1"/>
       </w:tblPr>
       <w:tblGrid>
-        <w:gridCol w:w="1809"/>
-        <w:gridCol w:w="2835"/>
-        <w:gridCol w:w="4568"/>
+        <w:gridCol w:w="1793"/>
+        <w:gridCol w:w="2791"/>
+        <w:gridCol w:w="4478"/>
       </w:tblGrid>
       <w:tr>
         <w:tc>
@@ -719,23 +1052,13 @@
           </w:tcPr>
           <w:p>
             <w:r>
-              <w:t xml:space="preserve">V2.1 </w:t>
-            </w:r>
-          </w:p>
-          <w:p>
-            <w:r>
-              <w:t xml:space="preserve">du </w:t>
-            </w:r>
-            <w:r>
-              <w:t>18/06/2021</w:t>
-            </w:r>
-            <w:r>
-              <w:t xml:space="preserve"> </w:t>
-            </w:r>
-          </w:p>
-          <w:p>
-            <w:r>
-              <w:t>au 15/07/2021</w:t>
+              <w:t>V2.0</w:t>
+            </w:r>
+            <w:r>
+              <w:t xml:space="preserve"> : </w:t>
+            </w:r>
+            <w:r>
+              <w:t>03/2021</w:t>
             </w:r>
           </w:p>
         </w:tc>
@@ -745,7 +1068,15 @@
           </w:tcPr>
           <w:p>
             <w:r>
-              <w:t>Myriam Poujol – Université de Montpellier</w:t>
+              <w:t xml:space="preserve">Myriam </w:t>
+            </w:r>
+            <w:proofErr w:type="spellStart"/>
+            <w:r>
+              <w:t>Poujol</w:t>
+            </w:r>
+            <w:proofErr w:type="spellEnd"/>
+            <w:r>
+              <w:t xml:space="preserve"> – Université de Montpellier</w:t>
             </w:r>
           </w:p>
         </w:tc>
@@ -755,6 +1086,74 @@
           </w:tcPr>
           <w:p>
             <w:r>
+              <w:t>Livraison connecteur SIHAM-OSE adapté pour OSE V15 (refonte des adresses et multi-statuts)</w:t>
+            </w:r>
+          </w:p>
+          <w:p/>
+        </w:tc>
+      </w:tr>
+      <w:tr>
+        <w:tc>
+          <w:tcPr>
+            <w:tcW w:w="1809" w:type="dxa"/>
+          </w:tcPr>
+          <w:p>
+            <w:r>
+              <w:t>V2.1</w:t>
+            </w:r>
+            <w:r>
+              <w:t> :</w:t>
+            </w:r>
+          </w:p>
+          <w:p>
+            <w:proofErr w:type="gramStart"/>
+            <w:r>
+              <w:t>du</w:t>
+            </w:r>
+            <w:proofErr w:type="gramEnd"/>
+            <w:r>
+              <w:t xml:space="preserve"> </w:t>
+            </w:r>
+            <w:r>
+              <w:t>18/06/2021</w:t>
+            </w:r>
+            <w:r>
+              <w:t xml:space="preserve"> </w:t>
+            </w:r>
+          </w:p>
+          <w:p>
+            <w:r>
+              <w:t>au 15/07/2021</w:t>
+            </w:r>
+          </w:p>
+        </w:tc>
+        <w:tc>
+          <w:tcPr>
+            <w:tcW w:w="2835" w:type="dxa"/>
+          </w:tcPr>
+          <w:p>
+            <w:r>
+              <w:t xml:space="preserve">Myriam </w:t>
+            </w:r>
+            <w:proofErr w:type="spellStart"/>
+            <w:r>
+              <w:t>Poujol</w:t>
+            </w:r>
+            <w:proofErr w:type="spellEnd"/>
+            <w:r>
+              <w:t xml:space="preserve"> </w:t>
+            </w:r>
+            <w:r>
+              <w:t>– Université de Montpellier</w:t>
+            </w:r>
+          </w:p>
+        </w:tc>
+        <w:tc>
+          <w:tcPr>
+            <w:tcW w:w="4568" w:type="dxa"/>
+          </w:tcPr>
+          <w:p>
+            <w:r>
               <w:t xml:space="preserve">Corrections et adaptations </w:t>
             </w:r>
             <w:r>
@@ -773,7 +1172,91 @@
               <w:t>suite à installatio</w:t>
             </w:r>
             <w:r>
-              <w:t>n et tests techniques chez nous + remontées de Poitiers.</w:t>
+              <w:t>n et tests techniques ch</w:t>
+            </w:r>
+            <w:r>
+              <w:t>ez nous + remontées de Poitiers et Lyon 2.</w:t>
+            </w:r>
+          </w:p>
+          <w:p/>
+        </w:tc>
+      </w:tr>
+      <w:tr>
+        <w:tc>
+          <w:tcPr>
+            <w:tcW w:w="1809" w:type="dxa"/>
+          </w:tcPr>
+          <w:p>
+            <w:r>
+              <w:t>V3.0</w:t>
+            </w:r>
+            <w:r>
+              <w:t>:</w:t>
+            </w:r>
+            <w:r>
+              <w:t xml:space="preserve"> </w:t>
+            </w:r>
+            <w:proofErr w:type="spellStart"/>
+            <w:r>
+              <w:t>modifs</w:t>
+            </w:r>
+            <w:proofErr w:type="spellEnd"/>
+          </w:p>
+          <w:p>
+            <w:r>
+              <w:t>De 07/2021 au 2</w:t>
+            </w:r>
+            <w:r>
+              <w:t>6</w:t>
+            </w:r>
+            <w:r>
+              <w:t>/0</w:t>
+            </w:r>
+            <w:r>
+              <w:t>7</w:t>
+            </w:r>
+            <w:r>
+              <w:t>/2022</w:t>
+            </w:r>
+          </w:p>
+        </w:tc>
+        <w:tc>
+          <w:tcPr>
+            <w:tcW w:w="2835" w:type="dxa"/>
+          </w:tcPr>
+          <w:p>
+            <w:r>
+              <w:t xml:space="preserve">Myriam </w:t>
+            </w:r>
+            <w:proofErr w:type="spellStart"/>
+            <w:r>
+              <w:t>Poujol</w:t>
+            </w:r>
+            <w:proofErr w:type="spellEnd"/>
+            <w:r>
+              <w:t xml:space="preserve"> - UM</w:t>
+            </w:r>
+          </w:p>
+        </w:tc>
+        <w:tc>
+          <w:tcPr>
+            <w:tcW w:w="4568" w:type="dxa"/>
+          </w:tcPr>
+          <w:p>
+            <w:r>
+              <w:t xml:space="preserve">Livraison des corrections </w:t>
+            </w:r>
+            <w:r>
+              <w:t xml:space="preserve">et évolutions </w:t>
+            </w:r>
+            <w:r>
+              <w:t>apportées en interne</w:t>
+            </w:r>
+            <w:r>
+              <w:t xml:space="preserve"> sur la période, suite au passage de notre PROD en </w:t>
+            </w:r>
+            <w:r>
+              <w:t>v16 + Oracle 19 + V18</w:t>
             </w:r>
           </w:p>
           <w:p/>
@@ -790,26 +1273,24 @@
       <w:pPr>
         <w:pStyle w:val="Titre1"/>
       </w:pPr>
-      <w:bookmarkStart w:id="1" w:name="_Toc77260601"/>
+      <w:bookmarkStart w:id="1" w:name="_Toc106625549"/>
       <w:r>
         <w:lastRenderedPageBreak/>
         <w:t>Nouveautés V2.1 (15/07/2021) / V2.0 (03/2021)</w:t>
       </w:r>
+      <w:bookmarkStart w:id="2" w:name="_Toc106625550"/>
       <w:bookmarkEnd w:id="1"/>
     </w:p>
     <w:p>
       <w:pPr>
-        <w:pStyle w:val="Titre1"/>
-        <w:numPr>
-          <w:ilvl w:val="1"/>
-          <w:numId w:val="3"/>
-        </w:numPr>
-      </w:pPr>
-      <w:bookmarkStart w:id="2" w:name="_Toc77260602"/>
+        <w:pStyle w:val="Titre20"/>
+      </w:pPr>
+      <w:proofErr w:type="spellStart"/>
       <w:r>
         <w:t>Pré-requis</w:t>
       </w:r>
       <w:bookmarkEnd w:id="2"/>
+      <w:proofErr w:type="spellEnd"/>
     </w:p>
     <w:p>
       <w:pPr>
@@ -838,9 +1319,11 @@
           <w:numId w:val="7"/>
         </w:numPr>
       </w:pPr>
+      <w:proofErr w:type="spellStart"/>
       <w:r>
         <w:t>Doc_et_MOP</w:t>
       </w:r>
+      <w:proofErr w:type="spellEnd"/>
       <w:r>
         <w:t>\</w:t>
       </w:r>
@@ -872,7 +1355,15 @@
         </w:numPr>
       </w:pPr>
       <w:r>
-        <w:t>Puis suivre l’install de la V2.0 (la version 2.1</w:t>
+        <w:t xml:space="preserve">Puis suivre </w:t>
+      </w:r>
+      <w:proofErr w:type="spellStart"/>
+      <w:r>
+        <w:t>l’install</w:t>
+      </w:r>
+      <w:proofErr w:type="spellEnd"/>
+      <w:r>
+        <w:t xml:space="preserve"> de la V2.0 (la version 2.1</w:t>
       </w:r>
       <w:r>
         <w:t xml:space="preserve"> contient la version 2.0 +</w:t>
@@ -904,13 +1395,37 @@
         </w:numPr>
       </w:pPr>
       <w:r>
-        <w:t xml:space="preserve">Suivre l’install de la V2.0 </w:t>
+        <w:t xml:space="preserve">Suivre </w:t>
+      </w:r>
+      <w:proofErr w:type="spellStart"/>
+      <w:r>
+        <w:t>l’install</w:t>
+      </w:r>
+      <w:proofErr w:type="spellEnd"/>
+      <w:r>
+        <w:t xml:space="preserve"> de la V2.0 </w:t>
       </w:r>
       <w:r>
         <w:t xml:space="preserve">mais installer la dernière version des scripts du MPD </w:t>
       </w:r>
       <w:r>
-        <w:t>(la version 2.1 ne fait que relivrer des scripts de la v2.0 mais corrigés)</w:t>
+        <w:t xml:space="preserve">(la version 2.1 ne fait que </w:t>
+      </w:r>
+      <w:proofErr w:type="spellStart"/>
+      <w:r>
+        <w:t>relivrer</w:t>
+      </w:r>
+      <w:proofErr w:type="spellEnd"/>
+      <w:r>
+        <w:t xml:space="preserve"> des scripts </w:t>
+      </w:r>
+      <w:proofErr w:type="gramStart"/>
+      <w:r>
+        <w:t>de la v2</w:t>
+      </w:r>
+      <w:proofErr w:type="gramEnd"/>
+      <w:r>
+        <w:t>.0 mais corrigés)</w:t>
       </w:r>
     </w:p>
     <w:p>
@@ -939,7 +1454,15 @@
         </w:numPr>
       </w:pPr>
       <w:r>
-        <w:t>Liste des scripts / doc relivrés (mais par précaution comparer chaque répertoire)</w:t>
+        <w:t xml:space="preserve">Liste des scripts / doc </w:t>
+      </w:r>
+      <w:proofErr w:type="spellStart"/>
+      <w:r>
+        <w:t>relivrés</w:t>
+      </w:r>
+      <w:proofErr w:type="spellEnd"/>
+      <w:r>
+        <w:t xml:space="preserve"> (mais par précaution comparer chaque répertoire)</w:t>
       </w:r>
       <w:r>
         <w:t xml:space="preserve"> : voir ci-dessous </w:t>
@@ -953,13 +1476,9 @@
     </w:p>
     <w:p>
       <w:pPr>
-        <w:pStyle w:val="Titre1"/>
-        <w:numPr>
-          <w:ilvl w:val="1"/>
-          <w:numId w:val="3"/>
-        </w:numPr>
-      </w:pPr>
-      <w:bookmarkStart w:id="3" w:name="_Toc77260603"/>
+        <w:pStyle w:val="Titre20"/>
+      </w:pPr>
+      <w:bookmarkStart w:id="3" w:name="_Toc106625551"/>
       <w:r>
         <w:t>I</w:t>
       </w:r>
@@ -1138,27 +1657,21 @@
       <w:r>
         <w:t>.docx</w:t>
       </w:r>
-      <w:bookmarkStart w:id="4" w:name="_GoBack"/>
+    </w:p>
+    <w:p>
+      <w:pPr>
+        <w:pStyle w:val="Paragraphedeliste"/>
+      </w:pPr>
+    </w:p>
+    <w:p>
+      <w:pPr>
+        <w:pStyle w:val="Titre20"/>
+      </w:pPr>
+      <w:bookmarkStart w:id="4" w:name="_Toc106625552"/>
+      <w:r>
+        <w:t>Détail des Nouveautés v2.1</w:t>
+      </w:r>
       <w:bookmarkEnd w:id="4"/>
-    </w:p>
-    <w:p>
-      <w:pPr>
-        <w:pStyle w:val="Paragraphedeliste"/>
-      </w:pPr>
-    </w:p>
-    <w:p>
-      <w:pPr>
-        <w:pStyle w:val="Titre1"/>
-        <w:numPr>
-          <w:ilvl w:val="1"/>
-          <w:numId w:val="3"/>
-        </w:numPr>
-      </w:pPr>
-      <w:bookmarkStart w:id="5" w:name="_Toc77260604"/>
-      <w:r>
-        <w:t>Détail des Nouveautés v2.1</w:t>
-      </w:r>
-      <w:bookmarkEnd w:id="5"/>
       <w:r>
         <w:t xml:space="preserve"> </w:t>
       </w:r>
@@ -1443,22 +1956,26 @@
           <w:numId w:val="5"/>
         </w:numPr>
       </w:pPr>
+      <w:proofErr w:type="spellStart"/>
       <w:r>
         <w:t>Partie_A_SIHAM_REF</w:t>
       </w:r>
+      <w:proofErr w:type="spellEnd"/>
     </w:p>
     <w:p>
       <w:pPr>
         <w:ind w:left="1080"/>
-        <w:rPr>
-          <w:color w:val="0070C0"/>
-        </w:rPr>
-      </w:pPr>
-      <w:r>
-        <w:rPr>
-          <w:color w:val="0070C0"/>
-        </w:rPr>
-        <w:t>Rectification taille de champ adresse + remise à zéro du numero_compl_code s’il n’existe pas dans Ose pour ne pas bloquer la synchro dans OSE.</w:t>
+      </w:pPr>
+      <w:r>
+        <w:t xml:space="preserve">Rectification taille de champ adresse + remise à zéro du </w:t>
+      </w:r>
+      <w:proofErr w:type="spellStart"/>
+      <w:r>
+        <w:t>numero_compl_code</w:t>
+      </w:r>
+      <w:proofErr w:type="spellEnd"/>
+      <w:r>
+        <w:t xml:space="preserve"> s’il n’existe pas dans Ose pour ne pas bloquer la synchro dans OSE.</w:t>
       </w:r>
     </w:p>
     <w:p>
@@ -1505,9 +2022,11 @@
           <w:numId w:val="5"/>
         </w:numPr>
       </w:pPr>
+      <w:proofErr w:type="spellStart"/>
       <w:r>
         <w:t>Partie_B_SIHAM_INTERV</w:t>
       </w:r>
+      <w:proofErr w:type="spellEnd"/>
     </w:p>
     <w:p>
       <w:pPr>
@@ -1518,29 +2037,41 @@
     <w:p>
       <w:pPr>
         <w:ind w:left="1080"/>
-        <w:rPr>
-          <w:color w:val="0070C0"/>
-        </w:rPr>
-      </w:pPr>
-      <w:r>
-        <w:rPr>
-          <w:color w:val="0070C0"/>
-        </w:rPr>
-        <w:t>Pb : la variable (v_maj_statut_a_faire) qui n'a pas une taille assez grande en cas d'ajout auto multi-statut.</w:t>
+      </w:pPr>
+      <w:r>
+        <w:t>Pb : la variable (</w:t>
+      </w:r>
+      <w:proofErr w:type="spellStart"/>
+      <w:r>
+        <w:t>v_maj_statut_a_faire</w:t>
+      </w:r>
+      <w:proofErr w:type="spellEnd"/>
+      <w:r>
+        <w:t>) qui n'a pas une taille assez grande en cas d'ajout auto multi-statut.</w:t>
       </w:r>
     </w:p>
     <w:p>
       <w:pPr>
         <w:ind w:left="1080"/>
-        <w:rPr>
-          <w:color w:val="0070C0"/>
-        </w:rPr>
-      </w:pPr>
-      <w:r>
-        <w:rPr>
-          <w:color w:val="0070C0"/>
-        </w:rPr>
-        <w:t>Pb de remplissage du grade_id dans UM_INTERVENANT pour les non titulaires Permanents, correction des tests if/else. Et du coup ces intervenants ne remontaient pas dans OSE.</w:t>
+      </w:pPr>
+      <w:r>
+        <w:t xml:space="preserve">Pb de remplissage du </w:t>
+      </w:r>
+      <w:proofErr w:type="spellStart"/>
+      <w:r>
+        <w:t>grade_id</w:t>
+      </w:r>
+      <w:proofErr w:type="spellEnd"/>
+      <w:r>
+        <w:t xml:space="preserve"> dans UM_INTERVENANT pour les non titulaires Permanents, correction des tests if/</w:t>
+      </w:r>
+      <w:proofErr w:type="spellStart"/>
+      <w:r>
+        <w:t>else</w:t>
+      </w:r>
+      <w:proofErr w:type="spellEnd"/>
+      <w:r>
+        <w:t>. Et du coup ces intervenants ne remontaient pas dans OSE.</w:t>
       </w:r>
     </w:p>
     <w:p>
@@ -1617,10 +2148,1869 @@
         <w:t>B_V15_SIHAM_INTERV_Suivi_deploiement_MPD_OSE.xlsx</w:t>
       </w:r>
     </w:p>
+    <w:p>
+      <w:r>
+        <w:br w:type="page"/>
+      </w:r>
+    </w:p>
+    <w:p>
+      <w:pPr>
+        <w:pStyle w:val="Titre1"/>
+      </w:pPr>
+      <w:bookmarkStart w:id="5" w:name="_Toc106625553"/>
+      <w:r>
+        <w:lastRenderedPageBreak/>
+        <w:t xml:space="preserve">Nouveautés </w:t>
+      </w:r>
+      <w:r>
+        <w:t>v3.0</w:t>
+      </w:r>
+      <w:r>
+        <w:t xml:space="preserve"> (</w:t>
+      </w:r>
+      <w:r>
+        <w:t>20/0</w:t>
+      </w:r>
+      <w:r>
+        <w:t>7</w:t>
+      </w:r>
+      <w:r>
+        <w:t>/2022</w:t>
+      </w:r>
+      <w:r>
+        <w:t>) / V2.1 (15/07/2021)</w:t>
+      </w:r>
+      <w:bookmarkEnd w:id="5"/>
+    </w:p>
+    <w:p>
+      <w:pPr>
+        <w:pStyle w:val="Titre20"/>
+      </w:pPr>
+      <w:bookmarkStart w:id="6" w:name="_Toc106625554"/>
+      <w:proofErr w:type="spellStart"/>
+      <w:r>
+        <w:t>Pré-requis</w:t>
+      </w:r>
+      <w:bookmarkEnd w:id="6"/>
+      <w:proofErr w:type="spellEnd"/>
+    </w:p>
+    <w:p>
+      <w:pPr>
+        <w:pStyle w:val="Titre4"/>
+      </w:pPr>
+    </w:p>
+    <w:p>
+      <w:pPr>
+        <w:pStyle w:val="Paragraphedeliste"/>
+        <w:numPr>
+          <w:ilvl w:val="1"/>
+          <w:numId w:val="7"/>
+        </w:numPr>
+      </w:pPr>
+      <w:r>
+        <w:t>Si déjà en V2.1 : aucun</w:t>
+      </w:r>
+    </w:p>
+    <w:p>
+      <w:pPr>
+        <w:pStyle w:val="Paragraphedeliste"/>
+        <w:numPr>
+          <w:ilvl w:val="1"/>
+          <w:numId w:val="7"/>
+        </w:numPr>
+      </w:pPr>
+      <w:r>
+        <w:t>Si antérieur : cf. ci-dessus prérequis pour v2.1</w:t>
+      </w:r>
+    </w:p>
+    <w:p>
+      <w:pPr>
+        <w:pStyle w:val="Titre20"/>
+      </w:pPr>
+      <w:bookmarkStart w:id="7" w:name="_Toc106625555"/>
+      <w:r>
+        <w:t>Installation</w:t>
+      </w:r>
+      <w:bookmarkEnd w:id="7"/>
+    </w:p>
+    <w:p>
+      <w:r>
+        <w:t xml:space="preserve">Depuis la version 2.0 du connecteur SIHAM-OSE (pour OSE V15) , les scripts sont livrés via l’interface Git de Caen </w:t>
+      </w:r>
+      <w:hyperlink r:id="rId13" w:history="1">
+        <w:r>
+          <w:rPr>
+            <w:rStyle w:val="Lienhypertexte"/>
+          </w:rPr>
+          <w:t>https://git.unicaen.fr/open-source/OSE</w:t>
+        </w:r>
+      </w:hyperlink>
+      <w:r>
+        <w:t xml:space="preserve">, dans  </w:t>
+      </w:r>
+    </w:p>
+    <w:p>
+      <w:pPr>
+        <w:rPr>
+          <w:color w:val="FF0000"/>
+        </w:rPr>
+      </w:pPr>
+      <w:r>
+        <w:rPr>
+          <w:rFonts w:hAnsi="Symbol"/>
+        </w:rPr>
+        <w:t></w:t>
+      </w:r>
+      <w:r>
+        <w:t xml:space="preserve"> </w:t>
+      </w:r>
+      <w:hyperlink r:id="rId14" w:history="1">
+        <w:r>
+          <w:rPr>
+            <w:rStyle w:val="Lienhypertexte"/>
+            <w:color w:val="303030"/>
+          </w:rPr>
+          <w:t>OSE</w:t>
+        </w:r>
+      </w:hyperlink>
+      <w:r>
+        <w:t xml:space="preserve"> </w:t>
+      </w:r>
+      <w:r>
+        <w:rPr>
+          <w:rFonts w:hAnsi="Symbol"/>
+        </w:rPr>
+        <w:t></w:t>
+      </w:r>
+      <w:r>
+        <w:t xml:space="preserve">  </w:t>
+      </w:r>
+      <w:hyperlink r:id="rId15" w:history="1">
+        <w:r>
+          <w:rPr>
+            <w:rStyle w:val="Lienhypertexte"/>
+            <w:color w:val="303030"/>
+          </w:rPr>
+          <w:t>doc</w:t>
+        </w:r>
+      </w:hyperlink>
+      <w:r>
+        <w:t xml:space="preserve"> </w:t>
+      </w:r>
+      <w:r>
+        <w:rPr>
+          <w:rFonts w:hAnsi="Symbol"/>
+        </w:rPr>
+        <w:t></w:t>
+      </w:r>
+      <w:r>
+        <w:t xml:space="preserve">  </w:t>
+      </w:r>
+      <w:hyperlink r:id="rId16" w:history="1">
+        <w:r>
+          <w:rPr>
+            <w:rStyle w:val="Lienhypertexte"/>
+            <w:color w:val="303030"/>
+          </w:rPr>
+          <w:t>Connecteurs-Import</w:t>
+        </w:r>
+      </w:hyperlink>
+      <w:r>
+        <w:t xml:space="preserve"> </w:t>
+      </w:r>
+      <w:r>
+        <w:rPr>
+          <w:rFonts w:hAnsi="Symbol"/>
+          <w:color w:val="FF0000"/>
+        </w:rPr>
+        <w:t></w:t>
+      </w:r>
+      <w:r>
+        <w:rPr>
+          <w:color w:val="FF0000"/>
+        </w:rPr>
+        <w:t xml:space="preserve">  </w:t>
+      </w:r>
+      <w:hyperlink r:id="rId17" w:history="1">
+        <w:r>
+          <w:rPr>
+            <w:rStyle w:val="Lienhypertexte"/>
+            <w:color w:val="FF0000"/>
+          </w:rPr>
+          <w:t>Siham</w:t>
+        </w:r>
+      </w:hyperlink>
+    </w:p>
+    <w:p>
+      <w:r>
+        <w:t>Prendre connaissance et suivre les documents :</w:t>
+      </w:r>
+    </w:p>
+    <w:p>
+      <w:pPr>
+        <w:pStyle w:val="Paragraphedeliste"/>
+        <w:numPr>
+          <w:ilvl w:val="0"/>
+          <w:numId w:val="7"/>
+        </w:numPr>
+        <w:rPr>
+          <w:color w:val="FF0000"/>
+        </w:rPr>
+      </w:pPr>
+      <w:r>
+        <w:rPr>
+          <w:color w:val="FF0000"/>
+        </w:rPr>
+        <w:t>Connecteur.md</w:t>
+      </w:r>
+    </w:p>
+    <w:p>
+      <w:pPr>
+        <w:pStyle w:val="Paragraphedeliste"/>
+        <w:numPr>
+          <w:ilvl w:val="0"/>
+          <w:numId w:val="7"/>
+        </w:numPr>
+        <w:rPr>
+          <w:color w:val="FF0000"/>
+        </w:rPr>
+      </w:pPr>
+      <w:r>
+        <w:rPr>
+          <w:color w:val="FF0000"/>
+        </w:rPr>
+        <w:t>Notes_Livraison_connecteur_RH_SIHAM-OSE_v2.0.docx</w:t>
+      </w:r>
+    </w:p>
+    <w:p>
+      <w:pPr>
+        <w:pStyle w:val="Paragraphedeliste"/>
+        <w:numPr>
+          <w:ilvl w:val="0"/>
+          <w:numId w:val="7"/>
+        </w:numPr>
+      </w:pPr>
+      <w:r>
+        <w:t>Nouveautés_</w:t>
+      </w:r>
+      <w:r>
+        <w:t>connecteur_RH_SIHAM-OSE</w:t>
+      </w:r>
+      <w:r>
+        <w:t>.docx</w:t>
+      </w:r>
+    </w:p>
+    <w:p>
+      <w:pPr>
+        <w:pStyle w:val="Paragraphedeliste"/>
+        <w:tabs>
+          <w:tab w:val="left" w:pos="2025"/>
+          <w:tab w:val="left" w:pos="6840"/>
+        </w:tabs>
+      </w:pPr>
+      <w:r>
+        <w:tab/>
+      </w:r>
+    </w:p>
+    <w:p>
+      <w:pPr>
+        <w:pStyle w:val="Paragraphedeliste"/>
+        <w:tabs>
+          <w:tab w:val="left" w:pos="2025"/>
+          <w:tab w:val="left" w:pos="6840"/>
+        </w:tabs>
+      </w:pPr>
+      <w:r>
+        <w:t xml:space="preserve">Pour passer les maj, bien suivre l’ordre des tableaux </w:t>
+      </w:r>
+      <w:r>
+        <w:t>A_V15_SIHAM_REF_Suivi_deploiement_MPD_OSE.xlsx</w:t>
+      </w:r>
+      <w:r>
+        <w:t xml:space="preserve"> et </w:t>
+      </w:r>
+      <w:r>
+        <w:t>B_V15_SIHAM_INTERV_Suivi_deploiement_MPD_OSE.xlsx</w:t>
+      </w:r>
+    </w:p>
+    <w:p>
+      <w:pPr>
+        <w:pStyle w:val="Paragraphedeliste"/>
+        <w:tabs>
+          <w:tab w:val="left" w:pos="2025"/>
+          <w:tab w:val="left" w:pos="6840"/>
+        </w:tabs>
+      </w:pPr>
+    </w:p>
+    <w:p>
+      <w:pPr>
+        <w:pStyle w:val="Paragraphedeliste"/>
+        <w:tabs>
+          <w:tab w:val="left" w:pos="2025"/>
+          <w:tab w:val="left" w:pos="6840"/>
+        </w:tabs>
+      </w:pPr>
+      <w:r>
+        <w:t xml:space="preserve">!! Vigilance : si vous êtes en version 2.1 du connecteur SIHAM – OSE (06/2021), les instructions sont dans le script </w:t>
+      </w:r>
+      <w:r>
+        <w:t>B_1T_OSE_alter_tables_v3.0.sql</w:t>
+      </w:r>
+      <w:r>
+        <w:t> : lancer les instructions dans l’ordre et pas à pas car certaines variables ou valeurs sont à paramétrer pour votre établissement avant de lancer les requêtes.</w:t>
+      </w:r>
+      <w:r>
+        <w:tab/>
+      </w:r>
+    </w:p>
+    <w:p>
+      <w:pPr>
+        <w:pStyle w:val="Titre20"/>
+      </w:pPr>
+      <w:bookmarkStart w:id="8" w:name="_Toc106625556"/>
+      <w:r>
+        <w:t xml:space="preserve">Détail des Nouveautés </w:t>
+      </w:r>
+      <w:r>
+        <w:t xml:space="preserve">et corrections </w:t>
+      </w:r>
+      <w:r>
+        <w:t>v</w:t>
+      </w:r>
+      <w:r>
+        <w:t>3.0</w:t>
+      </w:r>
+      <w:bookmarkEnd w:id="8"/>
+    </w:p>
     <w:p/>
+    <w:p>
+      <w:pPr>
+        <w:rPr>
+          <w:b/>
+          <w:color w:val="FF0000"/>
+          <w:sz w:val="22"/>
+          <w:szCs w:val="22"/>
+        </w:rPr>
+      </w:pPr>
+      <w:r>
+        <w:rPr>
+          <w:b/>
+          <w:color w:val="FF0000"/>
+          <w:sz w:val="22"/>
+          <w:szCs w:val="22"/>
+        </w:rPr>
+        <w:t>Evolution majeure suite à livraison d’OSE en V18 : remplacement de la table UM_STATUT_INTERVENANT par UM_STATUT (table similaire mais annualisée)</w:t>
+      </w:r>
+    </w:p>
+    <w:p>
+      <w:pPr>
+        <w:pStyle w:val="Titre40"/>
+        <w:numPr>
+          <w:ilvl w:val="0"/>
+          <w:numId w:val="5"/>
+        </w:numPr>
+      </w:pPr>
+      <w:r>
+        <w:t xml:space="preserve">Evolutions </w:t>
+      </w:r>
+      <w:r>
+        <w:t xml:space="preserve">détaillée </w:t>
+      </w:r>
+      <w:r>
+        <w:t>des scripts :</w:t>
+      </w:r>
+    </w:p>
+    <w:p>
+      <w:pPr>
+        <w:tabs>
+          <w:tab w:val="left" w:pos="7230"/>
+        </w:tabs>
+        <w:ind w:firstLine="360"/>
+      </w:pPr>
+      <w:r>
+        <w:rPr>
+          <w:lang w:eastAsia="fr-FR"/>
+        </w:rPr>
+        <w:t>Voir dans les commentaires le détail des évolutions :</w:t>
+      </w:r>
+      <w:r>
+        <w:rPr>
+          <w:lang w:eastAsia="fr-FR"/>
+        </w:rPr>
+        <w:tab/>
+      </w:r>
+    </w:p>
+    <w:p>
+      <w:pPr>
+        <w:pStyle w:val="Paragraphedeliste"/>
+        <w:numPr>
+          <w:ilvl w:val="1"/>
+          <w:numId w:val="5"/>
+        </w:numPr>
+        <w:rPr>
+          <w:color w:val="FF0000"/>
+        </w:rPr>
+      </w:pPr>
+      <w:proofErr w:type="spellStart"/>
+      <w:r>
+        <w:rPr>
+          <w:color w:val="FF0000"/>
+        </w:rPr>
+        <w:t>Partie_A_SIHAM_REF</w:t>
+      </w:r>
+      <w:proofErr w:type="spellEnd"/>
+      <w:r>
+        <w:rPr>
+          <w:color w:val="FF0000"/>
+        </w:rPr>
+        <w:t xml:space="preserve"> : </w:t>
+      </w:r>
+    </w:p>
+    <w:p>
+      <w:pPr>
+        <w:pStyle w:val="Paragraphedeliste"/>
+      </w:pPr>
+    </w:p>
+    <w:p>
+      <w:pPr>
+        <w:ind w:left="1080"/>
+        <w:rPr>
+          <w:b/>
+          <w:i/>
+        </w:rPr>
+      </w:pPr>
+      <w:r>
+        <w:rPr>
+          <w:b/>
+          <w:i/>
+        </w:rPr>
+        <w:t>A_1_T_OSE_create_table_utf8.sql</w:t>
+      </w:r>
+      <w:r>
+        <w:rPr>
+          <w:b/>
+          <w:i/>
+        </w:rPr>
+        <w:t xml:space="preserve"> et </w:t>
+      </w:r>
+      <w:r>
+        <w:rPr>
+          <w:b/>
+          <w:i/>
+        </w:rPr>
+        <w:t>A_1_T_OSE_alter_table_utf8.sql</w:t>
+      </w:r>
+    </w:p>
+    <w:p>
+      <w:pPr>
+        <w:pStyle w:val="Paragraphedeliste"/>
+        <w:numPr>
+          <w:ilvl w:val="2"/>
+          <w:numId w:val="5"/>
+        </w:numPr>
+        <w:rPr>
+          <w:b/>
+          <w:i/>
+        </w:rPr>
+      </w:pPr>
+      <w:r>
+        <w:t xml:space="preserve">V2.2 : modification du paramètre </w:t>
+      </w:r>
+      <w:r>
+        <w:t xml:space="preserve">C_ORG_RATTACH </w:t>
+      </w:r>
+      <w:r>
+        <w:t xml:space="preserve">de la table </w:t>
+      </w:r>
+      <w:r>
+        <w:t>OSE.UM_PARAM_ETABL</w:t>
+      </w:r>
+      <w:r>
+        <w:t xml:space="preserve"> : </w:t>
+      </w:r>
+      <w:r>
+        <w:t xml:space="preserve">passage de valeur unique à multiple </w:t>
+      </w:r>
+      <w:r>
+        <w:t xml:space="preserve">pour les </w:t>
+      </w:r>
+      <w:r>
+        <w:t>codes UAI</w:t>
+      </w:r>
+      <w:r>
+        <w:t xml:space="preserve"> (valeurs bornés par des ‘’’ et séparateur ‘,’ pour pouvoir tester un </w:t>
+      </w:r>
+      <w:proofErr w:type="gramStart"/>
+      <w:r>
+        <w:t>in(</w:t>
+      </w:r>
+      <w:proofErr w:type="gramEnd"/>
+      <w:r>
+        <w:t xml:space="preserve">) dans les scripts).  </w:t>
+      </w:r>
+    </w:p>
+    <w:p>
+      <w:pPr>
+        <w:ind w:left="1080"/>
+        <w:rPr>
+          <w:b/>
+          <w:i/>
+        </w:rPr>
+      </w:pPr>
+      <w:r>
+        <w:rPr>
+          <w:b/>
+          <w:i/>
+        </w:rPr>
+        <w:lastRenderedPageBreak/>
+        <w:t>A_3_P_OSE_proced</w:t>
+      </w:r>
+      <w:r>
+        <w:rPr>
+          <w:b/>
+          <w:i/>
+        </w:rPr>
+        <w:t>ure_insert_tables_src.sql :</w:t>
+      </w:r>
+      <w:r>
+        <w:rPr>
+          <w:b/>
+          <w:i/>
+        </w:rPr>
+        <w:t xml:space="preserve"> </w:t>
+      </w:r>
+    </w:p>
+    <w:p>
+      <w:pPr>
+        <w:pStyle w:val="Paragraphedeliste"/>
+        <w:numPr>
+          <w:ilvl w:val="2"/>
+          <w:numId w:val="5"/>
+        </w:numPr>
+      </w:pPr>
+      <w:r>
+        <w:t xml:space="preserve">V2.5 : </w:t>
+      </w:r>
+      <w:r>
+        <w:t xml:space="preserve">Dans la procédure </w:t>
+      </w:r>
+      <w:r>
+        <w:t>UM_ALIM_ADRESSE_NUMERO_COMPL : pr</w:t>
+      </w:r>
+      <w:r>
+        <w:t>é</w:t>
+      </w:r>
+      <w:r>
+        <w:t xml:space="preserve">voir </w:t>
+      </w:r>
+      <w:r>
+        <w:t xml:space="preserve">un </w:t>
+      </w:r>
+      <w:r>
+        <w:t xml:space="preserve">retour </w:t>
+      </w:r>
+      <w:proofErr w:type="spellStart"/>
+      <w:r>
+        <w:t>null</w:t>
+      </w:r>
+      <w:proofErr w:type="spellEnd"/>
+      <w:r>
+        <w:t xml:space="preserve"> </w:t>
+      </w:r>
+      <w:r>
+        <w:t>quand il n’y a aucun enregistrement</w:t>
+      </w:r>
+      <w:r>
+        <w:t xml:space="preserve"> </w:t>
+      </w:r>
+      <w:r>
+        <w:t xml:space="preserve">dans </w:t>
+      </w:r>
+      <w:proofErr w:type="spellStart"/>
+      <w:proofErr w:type="gramStart"/>
+      <w:r>
+        <w:t>ose.</w:t>
+      </w:r>
+      <w:r>
+        <w:t>adresse</w:t>
+      </w:r>
+      <w:proofErr w:type="gramEnd"/>
+      <w:r>
+        <w:t>_numero_compl</w:t>
+      </w:r>
+      <w:proofErr w:type="spellEnd"/>
+      <w:r>
+        <w:t xml:space="preserve"> pour </w:t>
+      </w:r>
+      <w:r>
+        <w:t>commencer à 1</w:t>
+      </w:r>
+      <w:r>
+        <w:t xml:space="preserve"> (1ere </w:t>
+      </w:r>
+      <w:proofErr w:type="spellStart"/>
+      <w:r>
+        <w:t>init</w:t>
+      </w:r>
+      <w:proofErr w:type="spellEnd"/>
+      <w:r>
+        <w:t xml:space="preserve"> des numéro </w:t>
+      </w:r>
+      <w:proofErr w:type="spellStart"/>
+      <w:r>
+        <w:t>compl</w:t>
+      </w:r>
+      <w:proofErr w:type="spellEnd"/>
+      <w:r>
+        <w:t>.)</w:t>
+      </w:r>
+    </w:p>
+    <w:p>
+      <w:pPr>
+        <w:pStyle w:val="Paragraphedeliste"/>
+        <w:numPr>
+          <w:ilvl w:val="2"/>
+          <w:numId w:val="5"/>
+        </w:numPr>
+      </w:pPr>
+      <w:r>
+        <w:t xml:space="preserve">V2.5b : ajouter </w:t>
+      </w:r>
+      <w:proofErr w:type="gramStart"/>
+      <w:r>
+        <w:t>"</w:t>
+      </w:r>
+      <w:r>
+        <w:t>.world</w:t>
+      </w:r>
+      <w:proofErr w:type="gramEnd"/>
+      <w:r>
+        <w:t xml:space="preserve">" au nom du </w:t>
+      </w:r>
+      <w:proofErr w:type="spellStart"/>
+      <w:r>
+        <w:t>dblink</w:t>
+      </w:r>
+      <w:proofErr w:type="spellEnd"/>
+      <w:r>
+        <w:t xml:space="preserve"> suite à passage en Oracle 19</w:t>
+      </w:r>
+    </w:p>
+    <w:p>
+      <w:pPr>
+        <w:tabs>
+          <w:tab w:val="left" w:pos="3540"/>
+        </w:tabs>
+        <w:ind w:left="1080"/>
+        <w:rPr>
+          <w:b/>
+          <w:i/>
+        </w:rPr>
+      </w:pPr>
+      <w:r>
+        <w:rPr>
+          <w:b/>
+          <w:i/>
+        </w:rPr>
+        <w:t>A_2_F_OSE_function</w:t>
+      </w:r>
+      <w:r>
+        <w:rPr>
+          <w:b/>
+          <w:i/>
+        </w:rPr>
+        <w:t>.sql</w:t>
+      </w:r>
+      <w:r>
+        <w:rPr>
+          <w:b/>
+          <w:i/>
+        </w:rPr>
+        <w:tab/>
+      </w:r>
+    </w:p>
+    <w:p>
+      <w:pPr>
+        <w:pStyle w:val="Paragraphedeliste"/>
+        <w:numPr>
+          <w:ilvl w:val="2"/>
+          <w:numId w:val="5"/>
+        </w:numPr>
+      </w:pPr>
+      <w:r>
+        <w:t xml:space="preserve">V2.3 : ajout fonction </w:t>
+      </w:r>
+      <w:r>
+        <w:t>M_AFFICH_UO_INF</w:t>
+      </w:r>
+      <w:r>
+        <w:t xml:space="preserve"> (utilisée à Montpellier pour Prose)</w:t>
+      </w:r>
+    </w:p>
+    <w:p>
+      <w:pPr>
+        <w:pStyle w:val="Paragraphedeliste"/>
+        <w:numPr>
+          <w:ilvl w:val="2"/>
+          <w:numId w:val="5"/>
+        </w:numPr>
+      </w:pPr>
+      <w:r>
+        <w:t xml:space="preserve">V2.3b : ajouter </w:t>
+      </w:r>
+      <w:proofErr w:type="gramStart"/>
+      <w:r>
+        <w:t>"</w:t>
+      </w:r>
+      <w:r>
+        <w:t>.world</w:t>
+      </w:r>
+      <w:proofErr w:type="gramEnd"/>
+      <w:r>
+        <w:t xml:space="preserve">" au nom du </w:t>
+      </w:r>
+      <w:proofErr w:type="spellStart"/>
+      <w:r>
+        <w:t>dblink</w:t>
+      </w:r>
+      <w:proofErr w:type="spellEnd"/>
+      <w:r>
+        <w:t xml:space="preserve"> suite à passage en Oracle 19</w:t>
+      </w:r>
+    </w:p>
+    <w:p>
+      <w:pPr>
+        <w:pStyle w:val="Paragraphedeliste"/>
+        <w:ind w:left="2160"/>
+      </w:pPr>
+    </w:p>
+    <w:p>
+      <w:pPr>
+        <w:pStyle w:val="Paragraphedeliste"/>
+        <w:ind w:left="2160"/>
+      </w:pPr>
+      <w:r>
+        <w:t xml:space="preserve">PS : Les autres scripts sont livrés sans modification, juste en harmonisant le nom des scripts </w:t>
+      </w:r>
+      <w:proofErr w:type="spellStart"/>
+      <w:r>
+        <w:t>sql</w:t>
+      </w:r>
+      <w:proofErr w:type="spellEnd"/>
+      <w:r>
+        <w:t xml:space="preserve"> (sans le numéro de version qui est inscrit dans le contenu en commentaire).</w:t>
+      </w:r>
+    </w:p>
+    <w:p>
+      <w:pPr>
+        <w:pStyle w:val="Paragraphedeliste"/>
+        <w:ind w:left="2160"/>
+      </w:pPr>
+    </w:p>
+    <w:p>
+      <w:pPr>
+        <w:pStyle w:val="Paragraphedeliste"/>
+        <w:numPr>
+          <w:ilvl w:val="1"/>
+          <w:numId w:val="5"/>
+        </w:numPr>
+        <w:rPr>
+          <w:color w:val="FF0000"/>
+        </w:rPr>
+      </w:pPr>
+      <w:proofErr w:type="spellStart"/>
+      <w:r>
+        <w:rPr>
+          <w:color w:val="FF0000"/>
+        </w:rPr>
+        <w:t>Partie_B_SIHAM_INTERV</w:t>
+      </w:r>
+      <w:proofErr w:type="spellEnd"/>
+    </w:p>
+    <w:p>
+      <w:pPr>
+        <w:pStyle w:val="Paragraphedeliste"/>
+        <w:ind w:left="1440"/>
+      </w:pPr>
+    </w:p>
+    <w:p>
+      <w:pPr>
+        <w:pStyle w:val="Paragraphedeliste"/>
+        <w:ind w:left="1440"/>
+      </w:pPr>
+    </w:p>
+    <w:p>
+      <w:pPr>
+        <w:ind w:left="1080"/>
+      </w:pPr>
+      <w:r>
+        <w:rPr>
+          <w:b/>
+          <w:i/>
+        </w:rPr>
+        <w:t>B_1T_OSE_alter_tables</w:t>
+      </w:r>
+      <w:r>
+        <w:rPr>
+          <w:color w:val="FF0000"/>
+        </w:rPr>
+        <w:t> </w:t>
+      </w:r>
+      <w:r>
+        <w:t xml:space="preserve">(ou </w:t>
+      </w:r>
+      <w:r>
+        <w:t>B_1T_OSE_create_table_utf8.sql</w:t>
+      </w:r>
+      <w:r>
+        <w:t xml:space="preserve"> si 1ere </w:t>
+      </w:r>
+      <w:proofErr w:type="spellStart"/>
+      <w:r>
+        <w:t>install</w:t>
+      </w:r>
+      <w:proofErr w:type="spellEnd"/>
+      <w:r>
+        <w:t xml:space="preserve">) </w:t>
+      </w:r>
+      <w:r>
+        <w:t xml:space="preserve">: </w:t>
+      </w:r>
+    </w:p>
+    <w:p>
+      <w:pPr>
+        <w:pStyle w:val="Paragraphedeliste"/>
+        <w:tabs>
+          <w:tab w:val="left" w:pos="1980"/>
+        </w:tabs>
+        <w:ind w:left="1416"/>
+      </w:pPr>
+      <w:proofErr w:type="gramStart"/>
+      <w:r>
+        <w:t>v</w:t>
+      </w:r>
+      <w:proofErr w:type="gramEnd"/>
+      <w:r>
+        <w:t xml:space="preserve">2.2 : </w:t>
+      </w:r>
+      <w:r>
+        <w:t>Ajout du code employeur</w:t>
+      </w:r>
+      <w:r>
+        <w:rPr>
+          <w:b/>
+          <w:color w:val="548DD4" w:themeColor="text2" w:themeTint="99"/>
+        </w:rPr>
+        <w:t xml:space="preserve"> </w:t>
+      </w:r>
+      <w:r>
+        <w:rPr>
+          <w:b/>
+          <w:color w:val="548DD4" w:themeColor="text2" w:themeTint="99"/>
+        </w:rPr>
+        <w:t>pour la RAFP</w:t>
+      </w:r>
+      <w:r>
+        <w:rPr>
+          <w:color w:val="548DD4" w:themeColor="text2" w:themeTint="99"/>
+        </w:rPr>
+        <w:t xml:space="preserve"> </w:t>
+      </w:r>
+      <w:r>
+        <w:t xml:space="preserve">(transmission d’OREC table </w:t>
+      </w:r>
+      <w:proofErr w:type="spellStart"/>
+      <w:r>
+        <w:t>um_orec_info</w:t>
+      </w:r>
+      <w:proofErr w:type="spellEnd"/>
+      <w:r>
+        <w:t xml:space="preserve"> externe à Siham à OSE intervenant.employeur.id)</w:t>
+      </w:r>
+    </w:p>
+    <w:p>
+      <w:pPr>
+        <w:pStyle w:val="Paragraphedeliste"/>
+        <w:tabs>
+          <w:tab w:val="left" w:pos="1980"/>
+        </w:tabs>
+        <w:ind w:left="1440"/>
+      </w:pPr>
+    </w:p>
+    <w:p>
+      <w:pPr>
+        <w:pStyle w:val="Paragraphedeliste"/>
+        <w:tabs>
+          <w:tab w:val="left" w:pos="1980"/>
+        </w:tabs>
+        <w:ind w:left="1440"/>
+      </w:pPr>
+      <w:proofErr w:type="gramStart"/>
+      <w:r>
+        <w:rPr>
+          <w:color w:val="FF0000"/>
+        </w:rPr>
+        <w:t>v</w:t>
+      </w:r>
+      <w:proofErr w:type="gramEnd"/>
+      <w:r>
+        <w:rPr>
+          <w:color w:val="FF0000"/>
+        </w:rPr>
+        <w:t xml:space="preserve">3.0 : </w:t>
+      </w:r>
+      <w:r>
+        <w:t>A</w:t>
+      </w:r>
+      <w:r>
+        <w:t>jout champs sexe</w:t>
+      </w:r>
+      <w:r>
+        <w:t xml:space="preserve"> </w:t>
+      </w:r>
+    </w:p>
+    <w:p>
+      <w:pPr>
+        <w:pStyle w:val="Paragraphedeliste"/>
+        <w:tabs>
+          <w:tab w:val="left" w:pos="1980"/>
+        </w:tabs>
+        <w:ind w:left="1440"/>
+      </w:pPr>
+      <w:r>
+        <w:rPr>
+          <w:color w:val="FF0000"/>
+        </w:rPr>
+        <w:t>+ création table UM_STATUT + alimentation et réaffectation des STATUT_ID des UM_INTERVENANT</w:t>
+      </w:r>
+    </w:p>
+    <w:p>
+      <w:pPr>
+        <w:pStyle w:val="Paragraphedeliste"/>
+        <w:pBdr>
+          <w:top w:val="single" w:sz="4" w:space="1" w:color="auto"/>
+          <w:left w:val="single" w:sz="4" w:space="4" w:color="auto"/>
+          <w:bottom w:val="single" w:sz="4" w:space="1" w:color="auto"/>
+          <w:right w:val="single" w:sz="4" w:space="4" w:color="auto"/>
+        </w:pBdr>
+        <w:tabs>
+          <w:tab w:val="left" w:pos="1980"/>
+        </w:tabs>
+        <w:ind w:left="1440"/>
+        <w:rPr>
+          <w:b/>
+          <w:color w:val="FF0000"/>
+          <w:sz w:val="22"/>
+          <w:szCs w:val="22"/>
+        </w:rPr>
+      </w:pPr>
+      <w:r>
+        <w:rPr>
+          <w:b/>
+          <w:color w:val="FF0000"/>
+          <w:sz w:val="22"/>
+          <w:szCs w:val="22"/>
+        </w:rPr>
+        <w:t>!! PROCEDURE DELICATE :</w:t>
+      </w:r>
+    </w:p>
+    <w:p>
+      <w:pPr>
+        <w:pStyle w:val="Paragraphedeliste"/>
+        <w:pBdr>
+          <w:top w:val="single" w:sz="4" w:space="1" w:color="auto"/>
+          <w:left w:val="single" w:sz="4" w:space="4" w:color="auto"/>
+          <w:bottom w:val="single" w:sz="4" w:space="1" w:color="auto"/>
+          <w:right w:val="single" w:sz="4" w:space="4" w:color="auto"/>
+        </w:pBdr>
+        <w:tabs>
+          <w:tab w:val="left" w:pos="1980"/>
+        </w:tabs>
+        <w:ind w:left="1440"/>
+        <w:rPr>
+          <w:color w:val="FF0000"/>
+          <w:sz w:val="22"/>
+          <w:szCs w:val="22"/>
+        </w:rPr>
+      </w:pPr>
+      <w:r>
+        <w:rPr>
+          <w:color w:val="FF0000"/>
+          <w:sz w:val="22"/>
+          <w:szCs w:val="22"/>
+        </w:rPr>
+        <w:t xml:space="preserve">- </w:t>
+      </w:r>
+      <w:r>
+        <w:rPr>
+          <w:color w:val="FF0000"/>
+          <w:sz w:val="22"/>
+          <w:szCs w:val="22"/>
+        </w:rPr>
+        <w:t>création table UM_STATUT annualisée (en remplacement de UM_STATUT_INTERVENANT)</w:t>
+      </w:r>
+    </w:p>
+    <w:p>
+      <w:pPr>
+        <w:pStyle w:val="Paragraphedeliste"/>
+        <w:pBdr>
+          <w:top w:val="single" w:sz="4" w:space="1" w:color="auto"/>
+          <w:left w:val="single" w:sz="4" w:space="4" w:color="auto"/>
+          <w:bottom w:val="single" w:sz="4" w:space="1" w:color="auto"/>
+          <w:right w:val="single" w:sz="4" w:space="4" w:color="auto"/>
+        </w:pBdr>
+        <w:tabs>
+          <w:tab w:val="left" w:pos="1980"/>
+        </w:tabs>
+        <w:ind w:left="1440"/>
+        <w:rPr>
+          <w:color w:val="FF0000"/>
+          <w:sz w:val="22"/>
+          <w:szCs w:val="22"/>
+        </w:rPr>
+      </w:pPr>
+      <w:r>
+        <w:rPr>
+          <w:color w:val="FF0000"/>
+          <w:sz w:val="22"/>
+          <w:szCs w:val="22"/>
+        </w:rPr>
+        <w:t xml:space="preserve">!! lancer UNE PAR UNE </w:t>
+      </w:r>
+      <w:r>
+        <w:rPr>
+          <w:color w:val="FF0000"/>
+          <w:sz w:val="22"/>
+          <w:szCs w:val="22"/>
+        </w:rPr>
+        <w:t xml:space="preserve">dans l’ordre </w:t>
+      </w:r>
+      <w:r>
+        <w:rPr>
+          <w:color w:val="FF0000"/>
+          <w:sz w:val="22"/>
+          <w:szCs w:val="22"/>
+        </w:rPr>
+        <w:t>les étapes de création, repérage de vos valeurs, insert</w:t>
+      </w:r>
+      <w:r>
+        <w:rPr>
+          <w:color w:val="FF0000"/>
+          <w:sz w:val="22"/>
+          <w:szCs w:val="22"/>
+        </w:rPr>
+        <w:t xml:space="preserve"> et vérification, a</w:t>
+      </w:r>
+      <w:r>
+        <w:rPr>
+          <w:color w:val="FF0000"/>
+          <w:sz w:val="22"/>
+          <w:szCs w:val="22"/>
+        </w:rPr>
+        <w:t>fin d’adapter à vos valeurs et vos années en base</w:t>
+      </w:r>
+    </w:p>
+    <w:p>
+      <w:pPr>
+        <w:pStyle w:val="Paragraphedeliste"/>
+        <w:pBdr>
+          <w:top w:val="single" w:sz="4" w:space="1" w:color="auto"/>
+          <w:left w:val="single" w:sz="4" w:space="4" w:color="auto"/>
+          <w:bottom w:val="single" w:sz="4" w:space="1" w:color="auto"/>
+          <w:right w:val="single" w:sz="4" w:space="4" w:color="auto"/>
+        </w:pBdr>
+        <w:tabs>
+          <w:tab w:val="left" w:pos="1980"/>
+        </w:tabs>
+        <w:ind w:left="1440"/>
+        <w:rPr>
+          <w:color w:val="FF0000"/>
+          <w:sz w:val="22"/>
+          <w:szCs w:val="22"/>
+        </w:rPr>
+      </w:pPr>
+      <w:r>
+        <w:rPr>
+          <w:color w:val="FF0000"/>
+          <w:sz w:val="22"/>
+          <w:szCs w:val="22"/>
+        </w:rPr>
+        <w:t xml:space="preserve">- </w:t>
+      </w:r>
+      <w:r>
+        <w:rPr>
+          <w:color w:val="FF0000"/>
+          <w:sz w:val="22"/>
+          <w:szCs w:val="22"/>
+        </w:rPr>
+        <w:t>Création d’une table de sauvegarde "</w:t>
+      </w:r>
+      <w:r>
+        <w:t xml:space="preserve"> </w:t>
+      </w:r>
+      <w:proofErr w:type="spellStart"/>
+      <w:r>
+        <w:rPr>
+          <w:color w:val="FF0000"/>
+          <w:sz w:val="22"/>
+          <w:szCs w:val="22"/>
+        </w:rPr>
+        <w:t>sav_um_intervenant</w:t>
+      </w:r>
+      <w:proofErr w:type="spellEnd"/>
+      <w:r>
+        <w:rPr>
+          <w:color w:val="FF0000"/>
+          <w:sz w:val="22"/>
+          <w:szCs w:val="22"/>
+        </w:rPr>
+        <w:t>" avant de réaffecter tous les ID de statut dans UM_INTERVENANT</w:t>
+      </w:r>
+    </w:p>
+    <w:p>
+      <w:pPr>
+        <w:pStyle w:val="Paragraphedeliste"/>
+        <w:pBdr>
+          <w:top w:val="single" w:sz="4" w:space="1" w:color="auto"/>
+          <w:left w:val="single" w:sz="4" w:space="4" w:color="auto"/>
+          <w:bottom w:val="single" w:sz="4" w:space="1" w:color="auto"/>
+          <w:right w:val="single" w:sz="4" w:space="4" w:color="auto"/>
+        </w:pBdr>
+        <w:tabs>
+          <w:tab w:val="left" w:pos="1980"/>
+        </w:tabs>
+        <w:ind w:left="1440"/>
+        <w:rPr>
+          <w:color w:val="FF0000"/>
+          <w:sz w:val="22"/>
+          <w:szCs w:val="22"/>
+        </w:rPr>
+      </w:pPr>
+      <w:r>
+        <w:rPr>
+          <w:color w:val="FF0000"/>
+          <w:sz w:val="22"/>
+          <w:szCs w:val="22"/>
+        </w:rPr>
+        <w:t xml:space="preserve">- ensuite la table </w:t>
+      </w:r>
+      <w:proofErr w:type="spellStart"/>
+      <w:r>
+        <w:rPr>
+          <w:color w:val="FF0000"/>
+          <w:sz w:val="22"/>
+          <w:szCs w:val="22"/>
+        </w:rPr>
+        <w:t>um_statut_intervenant</w:t>
+      </w:r>
+      <w:proofErr w:type="spellEnd"/>
+      <w:r>
+        <w:rPr>
+          <w:color w:val="FF0000"/>
+          <w:sz w:val="22"/>
+          <w:szCs w:val="22"/>
+        </w:rPr>
+        <w:t xml:space="preserve"> sera renommée </w:t>
+      </w:r>
+      <w:proofErr w:type="spellStart"/>
+      <w:r>
+        <w:rPr>
+          <w:color w:val="FF0000"/>
+          <w:sz w:val="22"/>
+          <w:szCs w:val="22"/>
+        </w:rPr>
+        <w:t>sav_um_statut_intervenant</w:t>
+      </w:r>
+      <w:proofErr w:type="spellEnd"/>
+    </w:p>
+    <w:p>
+      <w:pPr>
+        <w:pStyle w:val="Paragraphedeliste"/>
+        <w:tabs>
+          <w:tab w:val="left" w:pos="1980"/>
+        </w:tabs>
+      </w:pPr>
+    </w:p>
+    <w:p>
+      <w:pPr>
+        <w:pStyle w:val="Paragraphedeliste"/>
+        <w:tabs>
+          <w:tab w:val="left" w:pos="1980"/>
+        </w:tabs>
+        <w:rPr>
+          <w:b/>
+        </w:rPr>
+      </w:pPr>
+    </w:p>
+    <w:p>
+      <w:pPr>
+        <w:pStyle w:val="Paragraphedeliste"/>
+        <w:tabs>
+          <w:tab w:val="left" w:pos="1980"/>
+        </w:tabs>
+        <w:rPr>
+          <w:b/>
+        </w:rPr>
+      </w:pPr>
+      <w:r>
+        <w:rPr>
+          <w:b/>
+        </w:rPr>
+        <w:t>B_2F_OSE_function.sql</w:t>
+      </w:r>
+      <w:r>
+        <w:rPr>
+          <w:b/>
+        </w:rPr>
+        <w:t> :</w:t>
+      </w:r>
+    </w:p>
+    <w:p>
+      <w:pPr>
+        <w:pStyle w:val="Paragraphedeliste"/>
+        <w:tabs>
+          <w:tab w:val="left" w:pos="1980"/>
+        </w:tabs>
+        <w:ind w:left="1416"/>
+      </w:pPr>
+      <w:r>
+        <w:t xml:space="preserve">V3.3 : UM_AJOUT_UM_SYNCHRO_A_VALIDER : </w:t>
+      </w:r>
+      <w:proofErr w:type="spellStart"/>
+      <w:r>
+        <w:t>qd</w:t>
+      </w:r>
+      <w:proofErr w:type="spellEnd"/>
+      <w:r>
+        <w:t xml:space="preserve"> de IE à IE forcer </w:t>
+      </w:r>
+      <w:proofErr w:type="spellStart"/>
+      <w:r>
+        <w:t>date_deb</w:t>
+      </w:r>
+      <w:proofErr w:type="spellEnd"/>
+      <w:r>
+        <w:t xml:space="preserve"> au 01/09</w:t>
+      </w:r>
+    </w:p>
+    <w:p>
+      <w:pPr>
+        <w:pStyle w:val="Paragraphedeliste"/>
+        <w:tabs>
+          <w:tab w:val="left" w:pos="1980"/>
+        </w:tabs>
+        <w:ind w:left="1416"/>
+      </w:pPr>
+      <w:r>
+        <w:t xml:space="preserve">V3.4 : </w:t>
+      </w:r>
+      <w:r>
+        <w:t>remplacer UM_STATUT_INTERVENANT par UM_STATUT annualisée</w:t>
+      </w:r>
+    </w:p>
+    <w:p>
+      <w:pPr>
+        <w:pStyle w:val="Paragraphedeliste"/>
+        <w:tabs>
+          <w:tab w:val="left" w:pos="1980"/>
+        </w:tabs>
+        <w:ind w:left="1416"/>
+      </w:pPr>
+      <w:r>
+        <w:t xml:space="preserve">V3.5 : </w:t>
+      </w:r>
+      <w:r>
+        <w:t xml:space="preserve">modifier </w:t>
+      </w:r>
+      <w:proofErr w:type="spellStart"/>
+      <w:r>
+        <w:t>mapping</w:t>
+      </w:r>
+      <w:proofErr w:type="spellEnd"/>
+      <w:r>
+        <w:t xml:space="preserve"> tests statut </w:t>
+      </w:r>
+      <w:proofErr w:type="spellStart"/>
+      <w:r>
+        <w:t>siham</w:t>
+      </w:r>
+      <w:proofErr w:type="spellEnd"/>
+      <w:r>
+        <w:t xml:space="preserve"> pour les nouveaux codes HU</w:t>
+      </w:r>
+      <w:r>
+        <w:t xml:space="preserve"> pour prendre en compte les </w:t>
+      </w:r>
+      <w:r>
+        <w:t>nouveaux corps/grades + statuts</w:t>
+      </w:r>
+      <w:r>
+        <w:t xml:space="preserve"> de Siham (codes statuts C0602 à C0604 + groupe Hiérarchique HU)</w:t>
+      </w:r>
+    </w:p>
+    <w:p>
+      <w:pPr>
+        <w:pStyle w:val="Paragraphedeliste"/>
+        <w:tabs>
+          <w:tab w:val="left" w:pos="1980"/>
+        </w:tabs>
+        <w:ind w:left="1416"/>
+      </w:pPr>
+    </w:p>
+    <w:p>
+      <w:pPr>
+        <w:pStyle w:val="Paragraphedeliste"/>
+        <w:tabs>
+          <w:tab w:val="left" w:pos="1980"/>
+        </w:tabs>
+      </w:pPr>
+      <w:r>
+        <w:rPr>
+          <w:b/>
+        </w:rPr>
+        <w:t>B_3P_OSE_procedures_diverses</w:t>
+      </w:r>
+      <w:r>
+        <w:t xml:space="preserve"> : </w:t>
+      </w:r>
+      <w:r>
+        <w:rPr>
+          <w:b/>
+          <w:color w:val="548DD4" w:themeColor="text2" w:themeTint="99"/>
+        </w:rPr>
+        <w:t>Correction synchro adresse intervenant</w:t>
+      </w:r>
+      <w:r>
+        <w:rPr>
+          <w:color w:val="548DD4" w:themeColor="text2" w:themeTint="99"/>
+        </w:rPr>
+        <w:t xml:space="preserve"> </w:t>
+      </w:r>
+      <w:r>
+        <w:t xml:space="preserve">même si le champ est à </w:t>
+      </w:r>
+      <w:proofErr w:type="spellStart"/>
+      <w:r>
+        <w:t>null</w:t>
+      </w:r>
+      <w:proofErr w:type="spellEnd"/>
+      <w:r>
+        <w:t> :</w:t>
+      </w:r>
+    </w:p>
+    <w:p>
+      <w:pPr>
+        <w:pStyle w:val="Paragraphedeliste"/>
+        <w:tabs>
+          <w:tab w:val="left" w:pos="1980"/>
+        </w:tabs>
+        <w:ind w:left="1440"/>
+      </w:pPr>
+      <w:proofErr w:type="gramStart"/>
+      <w:r>
+        <w:t>v</w:t>
+      </w:r>
+      <w:proofErr w:type="gramEnd"/>
+      <w:r>
+        <w:t xml:space="preserve">2.4 : tests zones adresses à </w:t>
+      </w:r>
+      <w:proofErr w:type="spellStart"/>
+      <w:r>
+        <w:t>null</w:t>
+      </w:r>
+      <w:proofErr w:type="spellEnd"/>
+      <w:r>
+        <w:t xml:space="preserve"> doivent écraser l’</w:t>
+      </w:r>
+      <w:proofErr w:type="spellStart"/>
+      <w:r>
+        <w:t>adr</w:t>
+      </w:r>
+      <w:proofErr w:type="spellEnd"/>
+      <w:r>
+        <w:t xml:space="preserve"> existante (</w:t>
+      </w:r>
+      <w:r>
+        <w:rPr>
+          <w:b/>
+          <w:color w:val="FF0000"/>
+        </w:rPr>
+        <w:t>correction</w:t>
+      </w:r>
+      <w:r>
+        <w:t>) + renseigner le mail perso pour tous les vacataires (évolution spécifique université de Montpellier)</w:t>
+      </w:r>
+    </w:p>
+    <w:p>
+      <w:pPr>
+        <w:pStyle w:val="Paragraphedeliste"/>
+        <w:tabs>
+          <w:tab w:val="left" w:pos="1980"/>
+        </w:tabs>
+        <w:ind w:left="1440"/>
+        <w:rPr>
+          <w:i/>
+        </w:rPr>
+      </w:pPr>
+      <w:proofErr w:type="gramStart"/>
+      <w:r>
+        <w:rPr>
+          <w:b/>
+          <w:i/>
+        </w:rPr>
+        <w:lastRenderedPageBreak/>
+        <w:t>v</w:t>
+      </w:r>
+      <w:proofErr w:type="gramEnd"/>
+      <w:r>
+        <w:rPr>
+          <w:b/>
+          <w:i/>
+        </w:rPr>
+        <w:t>2.5 </w:t>
+      </w:r>
+      <w:r>
+        <w:rPr>
+          <w:i/>
+        </w:rPr>
+        <w:t>: ajout UM_INSERT_UM_STATUT + remplacer UM_STATUT_INTERVENANT par UM_STATUT</w:t>
+      </w:r>
+    </w:p>
+    <w:p>
+      <w:pPr>
+        <w:tabs>
+          <w:tab w:val="left" w:pos="1980"/>
+        </w:tabs>
+        <w:ind w:left="708"/>
+      </w:pPr>
+      <w:r>
+        <w:rPr>
+          <w:b/>
+          <w:i/>
+        </w:rPr>
+        <w:t>B_4P_OSE_procedure_SELECT_intervenant.sql :</w:t>
+      </w:r>
+      <w:r>
+        <w:t xml:space="preserve"> </w:t>
+      </w:r>
+    </w:p>
+    <w:p>
+      <w:pPr>
+        <w:tabs>
+          <w:tab w:val="left" w:pos="1980"/>
+        </w:tabs>
+        <w:ind w:left="1416"/>
+      </w:pPr>
+      <w:r>
+        <w:t>v3.1 : Ajout du code employeur (</w:t>
+      </w:r>
+      <w:r>
+        <w:t>EMP_SOURCE_CODE</w:t>
+      </w:r>
+      <w:r>
+        <w:t>)</w:t>
+      </w:r>
+      <w:r>
+        <w:br/>
+      </w:r>
+      <w:r>
+        <w:t>v3.2</w:t>
+      </w:r>
+      <w:r>
+        <w:t> : A</w:t>
+      </w:r>
+      <w:r>
+        <w:t>jout col sexe dans UM_TRANSFERT_INDIVIDU</w:t>
+      </w:r>
+      <w:r>
+        <w:br/>
+      </w:r>
+      <w:r>
+        <w:t xml:space="preserve">v3.3 : correction test format date champs </w:t>
+      </w:r>
+      <w:proofErr w:type="spellStart"/>
+      <w:r>
+        <w:t>siham</w:t>
+      </w:r>
+      <w:proofErr w:type="spellEnd"/>
+    </w:p>
+    <w:p>
+      <w:pPr>
+        <w:pStyle w:val="Paragraphedeliste"/>
+        <w:tabs>
+          <w:tab w:val="left" w:pos="1980"/>
+        </w:tabs>
+        <w:ind w:left="1440"/>
+      </w:pPr>
+    </w:p>
+    <w:p>
+      <w:pPr>
+        <w:pStyle w:val="Paragraphedeliste"/>
+        <w:numPr>
+          <w:ilvl w:val="0"/>
+          <w:numId w:val="5"/>
+        </w:numPr>
+        <w:tabs>
+          <w:tab w:val="left" w:pos="1980"/>
+        </w:tabs>
+        <w:rPr>
+          <w:b/>
+          <w:color w:val="548DD4" w:themeColor="text2" w:themeTint="99"/>
+        </w:rPr>
+      </w:pPr>
+      <w:r>
+        <w:rPr>
+          <w:b/>
+        </w:rPr>
+        <w:t>B_4P_OSE_procedure_</w:t>
+      </w:r>
+      <w:r>
+        <w:rPr>
+          <w:b/>
+        </w:rPr>
+        <w:t>INSERT</w:t>
+      </w:r>
+      <w:r>
+        <w:rPr>
+          <w:b/>
+        </w:rPr>
+        <w:t>_intervenant.sql</w:t>
+      </w:r>
+      <w:r>
+        <w:t xml:space="preserve"> : </w:t>
+      </w:r>
+      <w:r>
+        <w:rPr>
+          <w:b/>
+          <w:color w:val="548DD4" w:themeColor="text2" w:themeTint="99"/>
+        </w:rPr>
+        <w:t xml:space="preserve">Correction problème de synchro du grade : </w:t>
+      </w:r>
+    </w:p>
+    <w:p>
+      <w:pPr>
+        <w:pStyle w:val="Paragraphedeliste"/>
+        <w:tabs>
+          <w:tab w:val="left" w:pos="1980"/>
+        </w:tabs>
+        <w:ind w:left="1440"/>
+      </w:pPr>
+      <w:r>
+        <w:t xml:space="preserve">v4.1 : </w:t>
+      </w:r>
+      <w:r>
+        <w:t xml:space="preserve">le </w:t>
+      </w:r>
+      <w:proofErr w:type="spellStart"/>
+      <w:r>
+        <w:t>grade_id</w:t>
+      </w:r>
+      <w:proofErr w:type="spellEnd"/>
+      <w:r>
+        <w:t xml:space="preserve"> qui doit être synchronisé</w:t>
+      </w:r>
+      <w:r>
+        <w:t xml:space="preserve"> dans </w:t>
+      </w:r>
+      <w:proofErr w:type="spellStart"/>
+      <w:r>
+        <w:t>um_intervenant</w:t>
+      </w:r>
+      <w:proofErr w:type="spellEnd"/>
+      <w:r>
+        <w:t xml:space="preserve"> en même temps que le bloc de maj du statut (lors du changement de statut)</w:t>
+      </w:r>
+      <w:r>
+        <w:t xml:space="preserve"> et non pas dans le bloc de mise à jour des coordonnées de l’intervenant.</w:t>
+      </w:r>
+      <w:r>
+        <w:br/>
+        <w:t>+ Ajout du code employeur (</w:t>
+      </w:r>
+      <w:r>
+        <w:t>EMP_SOURCE_CODE</w:t>
+      </w:r>
+      <w:r>
+        <w:t xml:space="preserve">) </w:t>
+      </w:r>
+    </w:p>
+    <w:p>
+      <w:pPr>
+        <w:pStyle w:val="Paragraphedeliste"/>
+        <w:tabs>
+          <w:tab w:val="left" w:pos="1980"/>
+        </w:tabs>
+        <w:ind w:left="1440"/>
+      </w:pPr>
+      <w:proofErr w:type="gramStart"/>
+      <w:r>
+        <w:t>v</w:t>
+      </w:r>
+      <w:proofErr w:type="gramEnd"/>
+      <w:r>
+        <w:t xml:space="preserve">4.2b : </w:t>
+      </w:r>
+      <w:r>
+        <w:t>ajouter "</w:t>
+      </w:r>
+      <w:r>
+        <w:t>.world</w:t>
+      </w:r>
+      <w:r>
+        <w:t xml:space="preserve">" au nom du </w:t>
+      </w:r>
+      <w:proofErr w:type="spellStart"/>
+      <w:r>
+        <w:t>dblink</w:t>
+      </w:r>
+      <w:proofErr w:type="spellEnd"/>
+      <w:r>
+        <w:t xml:space="preserve"> suite à passage en Oracle 19</w:t>
+      </w:r>
+    </w:p>
+    <w:p>
+      <w:pPr>
+        <w:pStyle w:val="Paragraphedeliste"/>
+        <w:tabs>
+          <w:tab w:val="left" w:pos="1980"/>
+        </w:tabs>
+        <w:ind w:left="1440"/>
+      </w:pPr>
+      <w:proofErr w:type="gramStart"/>
+      <w:r>
+        <w:t>v</w:t>
+      </w:r>
+      <w:proofErr w:type="gramEnd"/>
+      <w:r>
+        <w:t xml:space="preserve">4.3 : dossiers devenant HOSE </w:t>
+      </w:r>
+      <w:r>
+        <w:t xml:space="preserve">(Hors OSE) </w:t>
+      </w:r>
+      <w:r>
+        <w:t>:les tracer dans c</w:t>
+      </w:r>
+      <w:r>
+        <w:t>hangements de</w:t>
+      </w:r>
+      <w:r>
+        <w:t xml:space="preserve"> statut table UM_SYNCHRO_A_VALIDER</w:t>
+      </w:r>
+      <w:r>
+        <w:t xml:space="preserve"> (suite à demande de notre DRH)</w:t>
+      </w:r>
+    </w:p>
+    <w:p>
+      <w:pPr>
+        <w:pStyle w:val="Paragraphedeliste"/>
+        <w:tabs>
+          <w:tab w:val="left" w:pos="1980"/>
+        </w:tabs>
+        <w:ind w:left="1440"/>
+      </w:pPr>
+      <w:proofErr w:type="gramStart"/>
+      <w:r>
+        <w:t>v</w:t>
+      </w:r>
+      <w:proofErr w:type="gramEnd"/>
+      <w:r>
+        <w:t>5.0</w:t>
+      </w:r>
+      <w:r>
+        <w:t xml:space="preserve"> : </w:t>
+      </w:r>
+      <w:r>
+        <w:t xml:space="preserve">30/05/22 : affecter </w:t>
+      </w:r>
+      <w:proofErr w:type="spellStart"/>
+      <w:r>
+        <w:t>civilite</w:t>
+      </w:r>
+      <w:proofErr w:type="spellEnd"/>
+      <w:r>
+        <w:t xml:space="preserve"> suivant le sexe + 17/06/22 correction </w:t>
+      </w:r>
+      <w:proofErr w:type="spellStart"/>
+      <w:r>
+        <w:t>param</w:t>
+      </w:r>
+      <w:proofErr w:type="spellEnd"/>
+      <w:r>
+        <w:t xml:space="preserve"> </w:t>
+      </w:r>
+      <w:proofErr w:type="spellStart"/>
+      <w:r>
+        <w:t>v_uo_a_exclure</w:t>
+      </w:r>
+      <w:proofErr w:type="spellEnd"/>
+    </w:p>
+    <w:p>
+      <w:pPr>
+        <w:pStyle w:val="Paragraphedeliste"/>
+        <w:tabs>
+          <w:tab w:val="left" w:pos="1980"/>
+        </w:tabs>
+        <w:ind w:left="1440"/>
+      </w:pPr>
+      <w:proofErr w:type="gramStart"/>
+      <w:r>
+        <w:t>v</w:t>
+      </w:r>
+      <w:proofErr w:type="gramEnd"/>
+      <w:r>
+        <w:t>5.1 : 20/07/22 : param</w:t>
+      </w:r>
+      <w:r>
+        <w:t>ètre</w:t>
+      </w:r>
+      <w:r>
+        <w:t xml:space="preserve"> C_ORG_RATTACH en multi </w:t>
+      </w:r>
+      <w:proofErr w:type="spellStart"/>
+      <w:r>
+        <w:t>uai</w:t>
+      </w:r>
+      <w:proofErr w:type="spellEnd"/>
+    </w:p>
+    <w:p>
+      <w:pPr>
+        <w:pStyle w:val="Paragraphedeliste"/>
+        <w:tabs>
+          <w:tab w:val="left" w:pos="1980"/>
+        </w:tabs>
+        <w:ind w:left="1440"/>
+      </w:pPr>
+    </w:p>
+    <w:p>
+      <w:pPr>
+        <w:pStyle w:val="Paragraphedeliste"/>
+        <w:tabs>
+          <w:tab w:val="left" w:pos="1980"/>
+        </w:tabs>
+        <w:ind w:left="1440"/>
+      </w:pPr>
+    </w:p>
+    <w:p>
+      <w:pPr>
+        <w:pStyle w:val="Paragraphedeliste"/>
+        <w:numPr>
+          <w:ilvl w:val="0"/>
+          <w:numId w:val="5"/>
+        </w:numPr>
+        <w:tabs>
+          <w:tab w:val="left" w:pos="1980"/>
+        </w:tabs>
+        <w:rPr>
+          <w:color w:val="548DD4" w:themeColor="text2" w:themeTint="99"/>
+        </w:rPr>
+      </w:pPr>
+      <w:r>
+        <w:rPr>
+          <w:b/>
+          <w:color w:val="548DD4" w:themeColor="text2" w:themeTint="99"/>
+        </w:rPr>
+        <w:t>Remplacement de la table UM_STATUT_INTERVENANT par UM_STATUT (table similaire mais annualisée)</w:t>
+      </w:r>
+      <w:r>
+        <w:rPr>
+          <w:b/>
+          <w:color w:val="548DD4" w:themeColor="text2" w:themeTint="99"/>
+        </w:rPr>
+        <w:t> </w:t>
+      </w:r>
+      <w:r>
+        <w:rPr>
+          <w:color w:val="548DD4" w:themeColor="text2" w:themeTint="99"/>
+        </w:rPr>
+        <w:t>:</w:t>
+      </w:r>
+    </w:p>
+    <w:p>
+      <w:pPr>
+        <w:pStyle w:val="Paragraphedeliste"/>
+        <w:tabs>
+          <w:tab w:val="left" w:pos="1980"/>
+        </w:tabs>
+      </w:pPr>
+      <w:r>
+        <w:t>I</w:t>
+      </w:r>
+      <w:r>
+        <w:t xml:space="preserve">mpacte </w:t>
+      </w:r>
+      <w:r>
+        <w:t xml:space="preserve">toutes les fonctions et procédures utilisant </w:t>
+      </w:r>
+      <w:proofErr w:type="spellStart"/>
+      <w:r>
+        <w:t>um_statut_intervenant</w:t>
+      </w:r>
+      <w:proofErr w:type="spellEnd"/>
+      <w:r>
+        <w:t xml:space="preserve"> (remplacement nom de table + test </w:t>
+      </w:r>
+      <w:proofErr w:type="spellStart"/>
+      <w:r>
+        <w:t>annee_id</w:t>
+      </w:r>
+      <w:proofErr w:type="spellEnd"/>
+      <w:r>
+        <w:t xml:space="preserve"> dans les jointures + réaffecter les UM_INTERVENANT.STATUT_ID)</w:t>
+      </w:r>
+    </w:p>
+    <w:p>
+      <w:pPr>
+        <w:pStyle w:val="Paragraphedeliste"/>
+        <w:tabs>
+          <w:tab w:val="left" w:pos="8250"/>
+        </w:tabs>
+      </w:pPr>
+    </w:p>
+    <w:p>
+      <w:pPr>
+        <w:pStyle w:val="Paragraphedeliste"/>
+        <w:numPr>
+          <w:ilvl w:val="0"/>
+          <w:numId w:val="5"/>
+        </w:numPr>
+        <w:tabs>
+          <w:tab w:val="left" w:pos="8250"/>
+        </w:tabs>
+      </w:pPr>
+      <w:proofErr w:type="spellStart"/>
+      <w:r>
+        <w:rPr>
+          <w:b/>
+        </w:rPr>
+        <w:t>mv_intervenant.sql</w:t>
+      </w:r>
+      <w:proofErr w:type="spellEnd"/>
+      <w:r>
+        <w:rPr>
+          <w:b/>
+        </w:rPr>
+        <w:t xml:space="preserve"> : </w:t>
+      </w:r>
+      <w:r>
+        <w:t>code de la vue matérialisé adapté avec la nouvelle table UM_STATUT</w:t>
+      </w:r>
+      <w:r>
+        <w:tab/>
+      </w:r>
+    </w:p>
+    <w:p>
+      <w:pPr>
+        <w:tabs>
+          <w:tab w:val="left" w:pos="1980"/>
+        </w:tabs>
+        <w:ind w:left="720"/>
+      </w:pPr>
+      <w:bookmarkStart w:id="9" w:name="_GoBack"/>
+      <w:bookmarkEnd w:id="9"/>
+    </w:p>
     <w:sectPr>
-      <w:headerReference w:type="default" r:id="rId13"/>
-      <w:footerReference w:type="default" r:id="rId14"/>
+      <w:headerReference w:type="default" r:id="rId18"/>
+      <w:footerReference w:type="default" r:id="rId19"/>
       <w:pgSz w:w="11906" w:h="16838"/>
       <w:pgMar w:top="1417" w:right="1417" w:bottom="1417" w:left="1417" w:header="708" w:footer="708" w:gutter="0"/>
       <w:cols w:space="708"/>
@@ -1631,7 +4021,7 @@
 </file>
 
 <file path=word/endnotes.xml><?xml version="1.0" encoding="utf-8"?>
-<w:endnotes xmlns:wpc="http://schemas.microsoft.com/office/word/2010/wordprocessingCanvas" xmlns:cx="http://schemas.microsoft.com/office/drawing/2014/chartex" xmlns:mc="http://schemas.openxmlformats.org/markup-compatibility/2006" xmlns:o="urn:schemas-microsoft-com:office:office" xmlns:r="http://schemas.openxmlformats.org/officeDocument/2006/relationships" xmlns:m="http://schemas.openxmlformats.org/officeDocument/2006/math" xmlns:v="urn:schemas-microsoft-com:vml" xmlns:wp14="http://schemas.microsoft.com/office/word/2010/wordprocessingDrawing" xmlns:wp="http://schemas.openxmlformats.org/drawingml/2006/wordprocessingDrawing" xmlns:w10="urn:schemas-microsoft-com:office:word" xmlns:w="http://schemas.openxmlformats.org/wordprocessingml/2006/main" xmlns:w14="http://schemas.microsoft.com/office/word/2010/wordml" xmlns:w15="http://schemas.microsoft.com/office/word/2012/wordml" xmlns:w16se="http://schemas.microsoft.com/office/word/2015/wordml/symex" xmlns:wpg="http://schemas.microsoft.com/office/word/2010/wordprocessingGroup" xmlns:wpi="http://schemas.microsoft.com/office/word/2010/wordprocessingInk" xmlns:wne="http://schemas.microsoft.com/office/word/2006/wordml" xmlns:wps="http://schemas.microsoft.com/office/word/2010/wordprocessingShape" mc:Ignorable="w14 w15 w16se wp14">
+<w:endnotes xmlns:wpc="http://schemas.microsoft.com/office/word/2010/wordprocessingCanvas" xmlns:cx="http://schemas.microsoft.com/office/drawing/2014/chartex" xmlns:cx1="http://schemas.microsoft.com/office/drawing/2015/9/8/chartex" xmlns:mc="http://schemas.openxmlformats.org/markup-compatibility/2006" xmlns:o="urn:schemas-microsoft-com:office:office" xmlns:r="http://schemas.openxmlformats.org/officeDocument/2006/relationships" xmlns:m="http://schemas.openxmlformats.org/officeDocument/2006/math" xmlns:v="urn:schemas-microsoft-com:vml" xmlns:wp14="http://schemas.microsoft.com/office/word/2010/wordprocessingDrawing" xmlns:wp="http://schemas.openxmlformats.org/drawingml/2006/wordprocessingDrawing" xmlns:w10="urn:schemas-microsoft-com:office:word" xmlns:w="http://schemas.openxmlformats.org/wordprocessingml/2006/main" xmlns:w14="http://schemas.microsoft.com/office/word/2010/wordml" xmlns:w15="http://schemas.microsoft.com/office/word/2012/wordml" xmlns:w16se="http://schemas.microsoft.com/office/word/2015/wordml/symex" xmlns:wpg="http://schemas.microsoft.com/office/word/2010/wordprocessingGroup" xmlns:wpi="http://schemas.microsoft.com/office/word/2010/wordprocessingInk" xmlns:wne="http://schemas.microsoft.com/office/word/2006/wordml" xmlns:wps="http://schemas.microsoft.com/office/word/2010/wordprocessingShape" mc:Ignorable="w14 w15 w16se wp14">
   <w:endnote w:type="separator" w:id="-1">
     <w:p>
       <w:pPr>
@@ -1656,7 +4046,7 @@
 </file>
 
 <file path=word/footer1.xml><?xml version="1.0" encoding="utf-8"?>
-<w:ftr xmlns:wpc="http://schemas.microsoft.com/office/word/2010/wordprocessingCanvas" xmlns:cx="http://schemas.microsoft.com/office/drawing/2014/chartex" xmlns:mc="http://schemas.openxmlformats.org/markup-compatibility/2006" xmlns:o="urn:schemas-microsoft-com:office:office" xmlns:r="http://schemas.openxmlformats.org/officeDocument/2006/relationships" xmlns:m="http://schemas.openxmlformats.org/officeDocument/2006/math" xmlns:v="urn:schemas-microsoft-com:vml" xmlns:wp14="http://schemas.microsoft.com/office/word/2010/wordprocessingDrawing" xmlns:wp="http://schemas.openxmlformats.org/drawingml/2006/wordprocessingDrawing" xmlns:w10="urn:schemas-microsoft-com:office:word" xmlns:w="http://schemas.openxmlformats.org/wordprocessingml/2006/main" xmlns:w14="http://schemas.microsoft.com/office/word/2010/wordml" xmlns:w15="http://schemas.microsoft.com/office/word/2012/wordml" xmlns:w16se="http://schemas.microsoft.com/office/word/2015/wordml/symex" xmlns:wpg="http://schemas.microsoft.com/office/word/2010/wordprocessingGroup" xmlns:wpi="http://schemas.microsoft.com/office/word/2010/wordprocessingInk" xmlns:wne="http://schemas.microsoft.com/office/word/2006/wordml" xmlns:wps="http://schemas.microsoft.com/office/word/2010/wordprocessingShape" mc:Ignorable="w14 w15 w16se wp14">
+<w:ftr xmlns:wpc="http://schemas.microsoft.com/office/word/2010/wordprocessingCanvas" xmlns:cx="http://schemas.microsoft.com/office/drawing/2014/chartex" xmlns:cx1="http://schemas.microsoft.com/office/drawing/2015/9/8/chartex" xmlns:mc="http://schemas.openxmlformats.org/markup-compatibility/2006" xmlns:o="urn:schemas-microsoft-com:office:office" xmlns:r="http://schemas.openxmlformats.org/officeDocument/2006/relationships" xmlns:m="http://schemas.openxmlformats.org/officeDocument/2006/math" xmlns:v="urn:schemas-microsoft-com:vml" xmlns:wp14="http://schemas.microsoft.com/office/word/2010/wordprocessingDrawing" xmlns:wp="http://schemas.openxmlformats.org/drawingml/2006/wordprocessingDrawing" xmlns:w10="urn:schemas-microsoft-com:office:word" xmlns:w="http://schemas.openxmlformats.org/wordprocessingml/2006/main" xmlns:w14="http://schemas.microsoft.com/office/word/2010/wordml" xmlns:w15="http://schemas.microsoft.com/office/word/2012/wordml" xmlns:w16se="http://schemas.microsoft.com/office/word/2015/wordml/symex" xmlns:wpg="http://schemas.microsoft.com/office/word/2010/wordprocessingGroup" xmlns:wpi="http://schemas.microsoft.com/office/word/2010/wordprocessingInk" xmlns:wne="http://schemas.microsoft.com/office/word/2006/wordml" xmlns:wps="http://schemas.microsoft.com/office/word/2010/wordprocessingShape" mc:Ignorable="w14 w15 w16se wp14">
   <w:p>
     <w:pPr>
       <w:pStyle w:val="Pieddepage"/>
@@ -1703,7 +4093,7 @@
         <w:sz w:val="16"/>
         <w:szCs w:val="16"/>
       </w:rPr>
-      <w:t>3</w:t>
+      <w:t>4</w:t>
     </w:r>
     <w:r>
       <w:rPr>
@@ -1746,7 +4136,7 @@
         <w:sz w:val="16"/>
         <w:szCs w:val="16"/>
       </w:rPr>
-      <w:t>3</w:t>
+      <w:t>6</w:t>
     </w:r>
     <w:r>
       <w:rPr>
@@ -1766,7 +4156,7 @@
 </file>
 
 <file path=word/footnotes.xml><?xml version="1.0" encoding="utf-8"?>
-<w:footnotes xmlns:wpc="http://schemas.microsoft.com/office/word/2010/wordprocessingCanvas" xmlns:cx="http://schemas.microsoft.com/office/drawing/2014/chartex" xmlns:mc="http://schemas.openxmlformats.org/markup-compatibility/2006" xmlns:o="urn:schemas-microsoft-com:office:office" xmlns:r="http://schemas.openxmlformats.org/officeDocument/2006/relationships" xmlns:m="http://schemas.openxmlformats.org/officeDocument/2006/math" xmlns:v="urn:schemas-microsoft-com:vml" xmlns:wp14="http://schemas.microsoft.com/office/word/2010/wordprocessingDrawing" xmlns:wp="http://schemas.openxmlformats.org/drawingml/2006/wordprocessingDrawing" xmlns:w10="urn:schemas-microsoft-com:office:word" xmlns:w="http://schemas.openxmlformats.org/wordprocessingml/2006/main" xmlns:w14="http://schemas.microsoft.com/office/word/2010/wordml" xmlns:w15="http://schemas.microsoft.com/office/word/2012/wordml" xmlns:w16se="http://schemas.microsoft.com/office/word/2015/wordml/symex" xmlns:wpg="http://schemas.microsoft.com/office/word/2010/wordprocessingGroup" xmlns:wpi="http://schemas.microsoft.com/office/word/2010/wordprocessingInk" xmlns:wne="http://schemas.microsoft.com/office/word/2006/wordml" xmlns:wps="http://schemas.microsoft.com/office/word/2010/wordprocessingShape" mc:Ignorable="w14 w15 w16se wp14">
+<w:footnotes xmlns:wpc="http://schemas.microsoft.com/office/word/2010/wordprocessingCanvas" xmlns:cx="http://schemas.microsoft.com/office/drawing/2014/chartex" xmlns:cx1="http://schemas.microsoft.com/office/drawing/2015/9/8/chartex" xmlns:mc="http://schemas.openxmlformats.org/markup-compatibility/2006" xmlns:o="urn:schemas-microsoft-com:office:office" xmlns:r="http://schemas.openxmlformats.org/officeDocument/2006/relationships" xmlns:m="http://schemas.openxmlformats.org/officeDocument/2006/math" xmlns:v="urn:schemas-microsoft-com:vml" xmlns:wp14="http://schemas.microsoft.com/office/word/2010/wordprocessingDrawing" xmlns:wp="http://schemas.openxmlformats.org/drawingml/2006/wordprocessingDrawing" xmlns:w10="urn:schemas-microsoft-com:office:word" xmlns:w="http://schemas.openxmlformats.org/wordprocessingml/2006/main" xmlns:w14="http://schemas.microsoft.com/office/word/2010/wordml" xmlns:w15="http://schemas.microsoft.com/office/word/2012/wordml" xmlns:w16se="http://schemas.microsoft.com/office/word/2015/wordml/symex" xmlns:wpg="http://schemas.microsoft.com/office/word/2010/wordprocessingGroup" xmlns:wpi="http://schemas.microsoft.com/office/word/2010/wordprocessingInk" xmlns:wne="http://schemas.microsoft.com/office/word/2006/wordml" xmlns:wps="http://schemas.microsoft.com/office/word/2010/wordprocessingShape" mc:Ignorable="w14 w15 w16se wp14">
   <w:footnote w:type="separator" w:id="-1">
     <w:p>
       <w:pPr>
@@ -1791,7 +4181,7 @@
 </file>
 
 <file path=word/header1.xml><?xml version="1.0" encoding="utf-8"?>
-<w:hdr xmlns:wpc="http://schemas.microsoft.com/office/word/2010/wordprocessingCanvas" xmlns:cx="http://schemas.microsoft.com/office/drawing/2014/chartex" xmlns:mc="http://schemas.openxmlformats.org/markup-compatibility/2006" xmlns:o="urn:schemas-microsoft-com:office:office" xmlns:r="http://schemas.openxmlformats.org/officeDocument/2006/relationships" xmlns:m="http://schemas.openxmlformats.org/officeDocument/2006/math" xmlns:v="urn:schemas-microsoft-com:vml" xmlns:wp14="http://schemas.microsoft.com/office/word/2010/wordprocessingDrawing" xmlns:wp="http://schemas.openxmlformats.org/drawingml/2006/wordprocessingDrawing" xmlns:w10="urn:schemas-microsoft-com:office:word" xmlns:w="http://schemas.openxmlformats.org/wordprocessingml/2006/main" xmlns:w14="http://schemas.microsoft.com/office/word/2010/wordml" xmlns:w15="http://schemas.microsoft.com/office/word/2012/wordml" xmlns:w16se="http://schemas.microsoft.com/office/word/2015/wordml/symex" xmlns:wpg="http://schemas.microsoft.com/office/word/2010/wordprocessingGroup" xmlns:wpi="http://schemas.microsoft.com/office/word/2010/wordprocessingInk" xmlns:wne="http://schemas.microsoft.com/office/word/2006/wordml" xmlns:wps="http://schemas.microsoft.com/office/word/2010/wordprocessingShape" mc:Ignorable="w14 w15 w16se wp14">
+<w:hdr xmlns:wpc="http://schemas.microsoft.com/office/word/2010/wordprocessingCanvas" xmlns:cx="http://schemas.microsoft.com/office/drawing/2014/chartex" xmlns:cx1="http://schemas.microsoft.com/office/drawing/2015/9/8/chartex" xmlns:mc="http://schemas.openxmlformats.org/markup-compatibility/2006" xmlns:o="urn:schemas-microsoft-com:office:office" xmlns:r="http://schemas.openxmlformats.org/officeDocument/2006/relationships" xmlns:m="http://schemas.openxmlformats.org/officeDocument/2006/math" xmlns:v="urn:schemas-microsoft-com:vml" xmlns:wp14="http://schemas.microsoft.com/office/word/2010/wordprocessingDrawing" xmlns:wp="http://schemas.openxmlformats.org/drawingml/2006/wordprocessingDrawing" xmlns:w10="urn:schemas-microsoft-com:office:word" xmlns:w="http://schemas.openxmlformats.org/wordprocessingml/2006/main" xmlns:w14="http://schemas.microsoft.com/office/word/2010/wordml" xmlns:w15="http://schemas.microsoft.com/office/word/2012/wordml" xmlns:w16se="http://schemas.microsoft.com/office/word/2015/wordml/symex" xmlns:wpg="http://schemas.microsoft.com/office/word/2010/wordprocessingGroup" xmlns:wpi="http://schemas.microsoft.com/office/word/2010/wordprocessingInk" xmlns:wne="http://schemas.microsoft.com/office/word/2006/wordml" xmlns:wps="http://schemas.microsoft.com/office/word/2010/wordprocessingShape" mc:Ignorable="w14 w15 w16se wp14">
   <w:p>
     <w:pPr>
       <w:pStyle w:val="En-tte"/>
@@ -1856,7 +4246,7 @@
 </file>
 
 <file path=word/numbering.xml><?xml version="1.0" encoding="utf-8"?>
-<w:numbering xmlns:wpc="http://schemas.microsoft.com/office/word/2010/wordprocessingCanvas" xmlns:cx="http://schemas.microsoft.com/office/drawing/2014/chartex" xmlns:mc="http://schemas.openxmlformats.org/markup-compatibility/2006" xmlns:o="urn:schemas-microsoft-com:office:office" xmlns:r="http://schemas.openxmlformats.org/officeDocument/2006/relationships" xmlns:m="http://schemas.openxmlformats.org/officeDocument/2006/math" xmlns:v="urn:schemas-microsoft-com:vml" xmlns:wp14="http://schemas.microsoft.com/office/word/2010/wordprocessingDrawing" xmlns:wp="http://schemas.openxmlformats.org/drawingml/2006/wordprocessingDrawing" xmlns:w10="urn:schemas-microsoft-com:office:word" xmlns:w="http://schemas.openxmlformats.org/wordprocessingml/2006/main" xmlns:w14="http://schemas.microsoft.com/office/word/2010/wordml" xmlns:w15="http://schemas.microsoft.com/office/word/2012/wordml" xmlns:w16se="http://schemas.microsoft.com/office/word/2015/wordml/symex" xmlns:wpg="http://schemas.microsoft.com/office/word/2010/wordprocessingGroup" xmlns:wpi="http://schemas.microsoft.com/office/word/2010/wordprocessingInk" xmlns:wne="http://schemas.microsoft.com/office/word/2006/wordml" xmlns:wps="http://schemas.microsoft.com/office/word/2010/wordprocessingShape" mc:Ignorable="w14 w15 w16se wp14">
+<w:numbering xmlns:wpc="http://schemas.microsoft.com/office/word/2010/wordprocessingCanvas" xmlns:cx="http://schemas.microsoft.com/office/drawing/2014/chartex" xmlns:cx1="http://schemas.microsoft.com/office/drawing/2015/9/8/chartex" xmlns:mc="http://schemas.openxmlformats.org/markup-compatibility/2006" xmlns:o="urn:schemas-microsoft-com:office:office" xmlns:r="http://schemas.openxmlformats.org/officeDocument/2006/relationships" xmlns:m="http://schemas.openxmlformats.org/officeDocument/2006/math" xmlns:v="urn:schemas-microsoft-com:vml" xmlns:wp14="http://schemas.microsoft.com/office/word/2010/wordprocessingDrawing" xmlns:wp="http://schemas.openxmlformats.org/drawingml/2006/wordprocessingDrawing" xmlns:w10="urn:schemas-microsoft-com:office:word" xmlns:w="http://schemas.openxmlformats.org/wordprocessingml/2006/main" xmlns:w14="http://schemas.microsoft.com/office/word/2010/wordml" xmlns:w15="http://schemas.microsoft.com/office/word/2012/wordml" xmlns:w16se="http://schemas.microsoft.com/office/word/2015/wordml/symex" xmlns:wpg="http://schemas.microsoft.com/office/word/2010/wordprocessingGroup" xmlns:wpi="http://schemas.microsoft.com/office/word/2010/wordprocessingInk" xmlns:wne="http://schemas.microsoft.com/office/word/2006/wordml" xmlns:wps="http://schemas.microsoft.com/office/word/2010/wordprocessingShape" mc:Ignorable="w14 w15 w16se wp14">
   <w:abstractNum w:abstractNumId="0" w15:restartNumberingAfterBreak="0">
     <w:nsid w:val="289771E3"/>
     <w:multiLevelType w:val="multilevel"/>
@@ -1876,7 +4266,6 @@
     <w:lvl w:ilvl="1">
       <w:start w:val="2"/>
       <w:numFmt w:val="decimal"/>
-      <w:pStyle w:val="Titre2"/>
       <w:lvlText w:val="%1.%2."/>
       <w:lvlJc w:val="left"/>
       <w:pPr>
@@ -2090,7 +4479,7 @@
     <w:lvl w:ilvl="0" w:tplc="A28ED304">
       <w:start w:val="1"/>
       <w:numFmt w:val="decimal"/>
-      <w:pStyle w:val="Titre20"/>
+      <w:pStyle w:val="Titre2"/>
       <w:lvlText w:val="%1."/>
       <w:lvlJc w:val="left"/>
       <w:pPr>
@@ -2105,12 +4494,9 @@
         <w:smallCaps w:val="0"/>
         <w:strike w:val="0"/>
         <w:dstrike w:val="0"/>
-        <w:outline w:val="0"/>
-        <w:shadow w:val="0"/>
-        <w:emboss w:val="0"/>
-        <w:imprint w:val="0"/>
         <w:noProof w:val="0"/>
         <w:vanish w:val="0"/>
+        <w:color w:val="000000"/>
         <w:spacing w:val="0"/>
         <w:kern w:val="0"/>
         <w:position w:val="0"/>
@@ -2221,7 +4607,7 @@
   <w:abstractNum w:abstractNumId="3" w15:restartNumberingAfterBreak="0">
     <w:nsid w:val="5655331D"/>
     <w:multiLevelType w:val="hybridMultilevel"/>
-    <w:tmpl w:val="69EAAA22"/>
+    <w:tmpl w:val="2DE4CC30"/>
     <w:lvl w:ilvl="0" w:tplc="3E86FABA">
       <w:numFmt w:val="bullet"/>
       <w:lvlText w:val="-"/>
@@ -2233,16 +4619,16 @@
         <w:rFonts w:ascii="Calibri" w:eastAsiaTheme="minorHAnsi" w:hAnsi="Calibri" w:cs="Calibri" w:hint="default"/>
       </w:rPr>
     </w:lvl>
-    <w:lvl w:ilvl="1" w:tplc="040C0003">
+    <w:lvl w:ilvl="1" w:tplc="040C000F">
       <w:start w:val="1"/>
-      <w:numFmt w:val="bullet"/>
-      <w:lvlText w:val="o"/>
+      <w:numFmt w:val="decimal"/>
+      <w:lvlText w:val="%2."/>
       <w:lvlJc w:val="left"/>
       <w:pPr>
         <w:ind w:left="1440" w:hanging="360"/>
       </w:pPr>
       <w:rPr>
-        <w:rFonts w:ascii="Courier New" w:hAnsi="Courier New" w:cs="Courier New" w:hint="default"/>
+        <w:rFonts w:hint="default"/>
       </w:rPr>
     </w:lvl>
     <w:lvl w:ilvl="2" w:tplc="040C0005">
@@ -2446,7 +4832,7 @@
   <w:abstractNum w:abstractNumId="5" w15:restartNumberingAfterBreak="0">
     <w:nsid w:val="696D376B"/>
     <w:multiLevelType w:val="multilevel"/>
-    <w:tmpl w:val="ED02ED40"/>
+    <w:tmpl w:val="37DAF682"/>
     <w:lvl w:ilvl="0">
       <w:start w:val="1"/>
       <w:numFmt w:val="decimal"/>
@@ -2460,6 +4846,7 @@
     <w:lvl w:ilvl="1">
       <w:start w:val="1"/>
       <w:numFmt w:val="decimal"/>
+      <w:pStyle w:val="Titre20"/>
       <w:lvlText w:val="%1.%2."/>
       <w:lvlJc w:val="left"/>
       <w:pPr>
@@ -2583,6 +4970,36 @@
   </w:num>
   <w:num w:numId="9">
     <w:abstractNumId w:val="5"/>
+  </w:num>
+  <w:num w:numId="10">
+    <w:abstractNumId w:val="5"/>
+    <w:lvlOverride w:ilvl="0">
+      <w:startOverride w:val="1"/>
+    </w:lvlOverride>
+    <w:lvlOverride w:ilvl="1">
+      <w:startOverride w:val="1"/>
+    </w:lvlOverride>
+    <w:lvlOverride w:ilvl="2">
+      <w:startOverride w:val="1"/>
+    </w:lvlOverride>
+    <w:lvlOverride w:ilvl="3">
+      <w:startOverride w:val="1"/>
+    </w:lvlOverride>
+    <w:lvlOverride w:ilvl="4">
+      <w:startOverride w:val="1"/>
+    </w:lvlOverride>
+    <w:lvlOverride w:ilvl="5">
+      <w:startOverride w:val="1"/>
+    </w:lvlOverride>
+    <w:lvlOverride w:ilvl="6">
+      <w:startOverride w:val="1"/>
+    </w:lvlOverride>
+    <w:lvlOverride w:ilvl="7">
+      <w:startOverride w:val="1"/>
+    </w:lvlOverride>
+    <w:lvlOverride w:ilvl="8">
+      <w:startOverride w:val="1"/>
+    </w:lvlOverride>
   </w:num>
   <w:numIdMacAtCleanup w:val="7"/>
 </w:numbering>
@@ -3012,7 +5429,7 @@
       <w:szCs w:val="28"/>
     </w:rPr>
   </w:style>
-  <w:style w:type="paragraph" w:styleId="Titre20">
+  <w:style w:type="paragraph" w:styleId="Titre2">
     <w:name w:val="heading 2"/>
     <w:basedOn w:val="Normal"/>
     <w:next w:val="Normal"/>
@@ -3126,7 +5543,7 @@
   <w:style w:type="character" w:customStyle="1" w:styleId="Titre2Car">
     <w:name w:val="Titre 2 Car"/>
     <w:basedOn w:val="Policepardfaut"/>
-    <w:link w:val="Titre20"/>
+    <w:link w:val="Titre2"/>
     <w:uiPriority w:val="9"/>
     <w:rsid w:val="000E7961"/>
     <w:rPr>
@@ -3308,64 +5725,19 @@
       <w:lang w:eastAsia="fr-FR"/>
     </w:rPr>
   </w:style>
-  <w:style w:type="paragraph" w:customStyle="1" w:styleId="Titre2">
+  <w:style w:type="paragraph" w:customStyle="1" w:styleId="Titre20">
     <w:name w:val="Titre2"/>
     <w:basedOn w:val="Titre1"/>
     <w:link w:val="Titre2Car0"/>
     <w:qFormat/>
-    <w:rsid w:val="00936C06"/>
+    <w:rsid w:val="00136328"/>
     <w:pPr>
-      <w:keepLines w:val="0"/>
       <w:numPr>
         <w:ilvl w:val="1"/>
-        <w:numId w:val="2"/>
       </w:numPr>
-      <w:spacing w:before="240" w:after="60" w:line="240" w:lineRule="auto"/>
     </w:pPr>
     <w:rPr>
-      <w:rFonts w:eastAsia="Times New Roman" w:cs="Arial"/>
-      <w:color w:val="8064A2" w:themeColor="accent4"/>
-      <w:kern w:val="32"/>
-      <w:sz w:val="32"/>
-      <w:szCs w:val="32"/>
-      <w:u w:val="single"/>
-      <w:lang w:val="en-GB" w:eastAsia="fr-FR"/>
-      <w14:shadow w14:blurRad="69850" w14:dist="43180" w14:dir="5400000" w14:sx="0" w14:sy="0" w14:kx="0" w14:ky="0" w14:algn="none">
-        <w14:srgbClr w14:val="000000">
-          <w14:alpha w14:val="35000"/>
-        </w14:srgbClr>
-      </w14:shadow>
-      <w14:textOutline w14:w="952" w14:cap="flat" w14:cmpd="sng" w14:algn="ctr">
-        <w14:noFill/>
-        <w14:prstDash w14:val="solid"/>
-        <w14:round/>
-      </w14:textOutline>
-      <w14:textFill>
-        <w14:gradFill>
-          <w14:gsLst>
-            <w14:gs w14:pos="0">
-              <w14:schemeClr w14:val="accent6">
-                <w14:shade w14:val="20000"/>
-                <w14:satMod w14:val="200000"/>
-              </w14:schemeClr>
-            </w14:gs>
-            <w14:gs w14:pos="78000">
-              <w14:schemeClr w14:val="accent6">
-                <w14:tint w14:val="90000"/>
-                <w14:shade w14:val="89000"/>
-                <w14:satMod w14:val="220000"/>
-              </w14:schemeClr>
-            </w14:gs>
-            <w14:gs w14:pos="100000">
-              <w14:schemeClr w14:val="accent6">
-                <w14:tint w14:val="12000"/>
-                <w14:satMod w14:val="255000"/>
-              </w14:schemeClr>
-            </w14:gs>
-          </w14:gsLst>
-          <w14:lin w14:ang="5400000" w14:scaled="0"/>
-        </w14:gradFill>
-      </w14:textFill>
+      <w:color w:val="E36C0A" w:themeColor="accent6" w:themeShade="BF"/>
     </w:rPr>
   </w:style>
   <w:style w:type="paragraph" w:customStyle="1" w:styleId="Titre40">
@@ -3390,54 +5762,15 @@
   <w:style w:type="character" w:customStyle="1" w:styleId="Titre2Car0">
     <w:name w:val="Titre2 Car"/>
     <w:basedOn w:val="Titre1Car"/>
-    <w:link w:val="Titre2"/>
-    <w:rsid w:val="00936C06"/>
+    <w:link w:val="Titre20"/>
+    <w:rsid w:val="00136328"/>
     <w:rPr>
-      <w:rFonts w:asciiTheme="majorHAnsi" w:eastAsia="Times New Roman" w:hAnsiTheme="majorHAnsi" w:cs="Arial"/>
+      <w:rFonts w:asciiTheme="majorHAnsi" w:eastAsiaTheme="majorEastAsia" w:hAnsiTheme="majorHAnsi" w:cstheme="majorBidi"/>
       <w:b/>
       <w:bCs/>
-      <w:color w:val="8064A2" w:themeColor="accent4"/>
-      <w:kern w:val="32"/>
-      <w:sz w:val="32"/>
-      <w:szCs w:val="32"/>
-      <w:u w:val="single"/>
-      <w:lang w:val="en-GB" w:eastAsia="fr-FR"/>
-      <w14:shadow w14:blurRad="69850" w14:dist="43180" w14:dir="5400000" w14:sx="0" w14:sy="0" w14:kx="0" w14:ky="0" w14:algn="none">
-        <w14:srgbClr w14:val="000000">
-          <w14:alpha w14:val="35000"/>
-        </w14:srgbClr>
-      </w14:shadow>
-      <w14:textOutline w14:w="952" w14:cap="flat" w14:cmpd="sng" w14:algn="ctr">
-        <w14:noFill/>
-        <w14:prstDash w14:val="solid"/>
-        <w14:round/>
-      </w14:textOutline>
-      <w14:textFill>
-        <w14:gradFill>
-          <w14:gsLst>
-            <w14:gs w14:pos="0">
-              <w14:schemeClr w14:val="accent6">
-                <w14:shade w14:val="20000"/>
-                <w14:satMod w14:val="200000"/>
-              </w14:schemeClr>
-            </w14:gs>
-            <w14:gs w14:pos="78000">
-              <w14:schemeClr w14:val="accent6">
-                <w14:tint w14:val="90000"/>
-                <w14:shade w14:val="89000"/>
-                <w14:satMod w14:val="220000"/>
-              </w14:schemeClr>
-            </w14:gs>
-            <w14:gs w14:pos="100000">
-              <w14:schemeClr w14:val="accent6">
-                <w14:tint w14:val="12000"/>
-                <w14:satMod w14:val="255000"/>
-              </w14:schemeClr>
-            </w14:gs>
-          </w14:gsLst>
-          <w14:lin w14:ang="5400000" w14:scaled="0"/>
-        </w14:gradFill>
-      </w14:textFill>
+      <w:color w:val="E36C0A" w:themeColor="accent6" w:themeShade="BF"/>
+      <w:sz w:val="28"/>
+      <w:szCs w:val="28"/>
     </w:rPr>
   </w:style>
   <w:style w:type="character" w:customStyle="1" w:styleId="Titre4Car0">
@@ -3916,7 +6249,7 @@
 </file>
 
 <file path=customXml/itemProps1.xml><?xml version="1.0" encoding="utf-8"?>
-<ds:datastoreItem xmlns:ds="http://schemas.openxmlformats.org/officeDocument/2006/customXml" ds:itemID="{60405441-C19F-49D3-A514-6AB2035FAB26}">
+<ds:datastoreItem xmlns:ds="http://schemas.openxmlformats.org/officeDocument/2006/customXml" ds:itemID="{0BE56CFA-008D-4EBA-80CB-68B74F553080}">
   <ds:schemaRefs>
     <ds:schemaRef ds:uri="http://schemas.openxmlformats.org/officeDocument/2006/bibliography"/>
   </ds:schemaRefs>

</xml_diff>